<commit_message>
Priorización de Tareas corregido
</commit_message>
<xml_diff>
--- a/Fase 2/Evidencias Proyecto/Priorización de Tareas.docx
+++ b/Fase 2/Evidencias Proyecto/Priorización de Tareas.docx
@@ -55,7 +55,7 @@
                             <a:tbl>
                               <a:tblPr>
                                 <a:noFill/>
-                                <a:tableStyleId>{240F491E-B8CE-4B99-B98D-5106B4C38ACD}</a:tableStyleId>
+                                <a:tableStyleId>{95853CE4-9E52-4C9B-A8F7-D1A4B62AEB67}</a:tableStyleId>
                               </a:tblPr>
                               <a:tblGrid>
                                 <a:gridCol w="2178725"/>
@@ -5852,1648 +5852,897 @@
         <w:rPr/>
       </w:pPr>
       <w:r>
+        <w:rPr>
+          <w:rtl w:val="0"/>
+        </w:rPr>
+      </w:r>
+    </w:p>
+    <w:p>
+      <w:pPr>
         <w:rPr/>
-        <mc:AlternateContent>
-          <mc:Choice Requires="wpg">
-            <w:drawing>
-              <wp:inline distB="114300" distT="114300" distL="114300" distR="114300">
-                <wp:extent cx="3893974" cy="1891545"/>
-                <wp:effectExtent b="0" l="0" r="0" t="0"/>
-                <wp:docPr id="3" name=""/>
-                <a:graphic>
-                  <a:graphicData uri="http://schemas.microsoft.com/office/word/2010/wordprocessingGroup">
-                    <wpg:wgp>
-                      <wpg:cNvGrpSpPr/>
-                      <wpg:grpSpPr>
-                        <a:xfrm>
-                          <a:off x="147625" y="147625"/>
-                          <a:ext cx="3893974" cy="1891545"/>
-                          <a:chOff x="147625" y="147625"/>
-                          <a:chExt cx="5676925" cy="2756350"/>
-                        </a:xfrm>
-                      </wpg:grpSpPr>
-                      <wpg:graphicFrame>
-                        <wpg:xfrm>
-                          <a:off x="152400" y="152400"/>
-                          <a:ext cx="3000000" cy="3000000"/>
-                        </wpg:xfrm>
-                        <a:graphic>
-                          <a:graphicData uri="http://schemas.openxmlformats.org/drawingml/2006/table">
-                            <a:tbl>
-                              <a:tblPr>
-                                <a:noFill/>
-                                <a:tableStyleId>{240F491E-B8CE-4B99-B98D-5106B4C38ACD}</a:tableStyleId>
-                              </a:tblPr>
-                              <a:tblGrid>
-                                <a:gridCol w="1038225"/>
-                                <a:gridCol w="1333500"/>
-                                <a:gridCol w="3295650"/>
-                              </a:tblGrid>
-                              <a:tr h="200025">
-                                <a:tc>
-                                  <a:txBody>
-                                    <a:bodyPr/>
-                                    <a:lstStyle/>
-                                    <a:p>
-                                      <a:pPr indent="0" lvl="0" marL="0" rtl="0" algn="ctr">
-                                        <a:lnSpc>
-                                          <a:spcPct val="115000"/>
-                                        </a:lnSpc>
-                                        <a:spcBef>
-                                          <a:spcPts val="0"/>
-                                        </a:spcBef>
-                                        <a:spcAft>
-                                          <a:spcPts val="0"/>
-                                        </a:spcAft>
-                                        <a:buNone/>
-                                      </a:pPr>
-                                      <a:r>
-                                        <a:rPr lang="en-US" sz="1200">
-                                          <a:latin typeface="Calibri"/>
-                                          <a:ea typeface="Calibri"/>
-                                          <a:cs typeface="Calibri"/>
-                                          <a:sym typeface="Calibri"/>
-                                        </a:rPr>
-                                        <a:t>Orden</a:t>
-                                      </a:r>
-                                      <a:endParaRPr sz="1200">
-                                        <a:latin typeface="Calibri"/>
-                                        <a:ea typeface="Calibri"/>
-                                        <a:cs typeface="Calibri"/>
-                                        <a:sym typeface="Calibri"/>
-                                      </a:endParaRPr>
-                                    </a:p>
-                                  </a:txBody>
-                                  <a:tcPr marT="91425" marB="91425" marR="28575" marL="28575" anchor="b">
-                                    <a:lnL cap="flat" cmpd="sng" w="9525">
-                                      <a:solidFill>
-                                        <a:srgbClr val="000000"/>
-                                      </a:solidFill>
-                                      <a:prstDash val="solid"/>
-                                      <a:round/>
-                                      <a:headEnd len="sm" w="sm" type="none"/>
-                                      <a:tailEnd len="sm" w="sm" type="none"/>
-                                    </a:lnL>
-                                    <a:lnR cap="flat" cmpd="sng" w="9525">
-                                      <a:solidFill>
-                                        <a:srgbClr val="000000"/>
-                                      </a:solidFill>
-                                      <a:prstDash val="solid"/>
-                                      <a:round/>
-                                      <a:headEnd len="sm" w="sm" type="none"/>
-                                      <a:tailEnd len="sm" w="sm" type="none"/>
-                                    </a:lnR>
-                                    <a:lnT cap="flat" cmpd="sng" w="9525">
-                                      <a:solidFill>
-                                        <a:srgbClr val="000000"/>
-                                      </a:solidFill>
-                                      <a:prstDash val="solid"/>
-                                      <a:round/>
-                                      <a:headEnd len="sm" w="sm" type="none"/>
-                                      <a:tailEnd len="sm" w="sm" type="none"/>
-                                    </a:lnT>
-                                    <a:lnB cap="flat" cmpd="sng" w="9525">
-                                      <a:solidFill>
-                                        <a:srgbClr val="000000"/>
-                                      </a:solidFill>
-                                      <a:prstDash val="solid"/>
-                                      <a:round/>
-                                      <a:headEnd len="sm" w="sm" type="none"/>
-                                      <a:tailEnd len="sm" w="sm" type="none"/>
-                                    </a:lnB>
-                                  </a:tcPr>
-                                </a:tc>
-                                <a:tc>
-                                  <a:txBody>
-                                    <a:bodyPr/>
-                                    <a:lstStyle/>
-                                    <a:p>
-                                      <a:pPr indent="0" lvl="0" marL="0" rtl="0" algn="l">
-                                        <a:lnSpc>
-                                          <a:spcPct val="115000"/>
-                                        </a:lnSpc>
-                                        <a:spcBef>
-                                          <a:spcPts val="0"/>
-                                        </a:spcBef>
-                                        <a:spcAft>
-                                          <a:spcPts val="0"/>
-                                        </a:spcAft>
-                                        <a:buNone/>
-                                      </a:pPr>
-                                      <a:r>
-                                        <a:rPr b="1" lang="en-US" sz="1200">
-                                          <a:latin typeface="Calibri"/>
-                                          <a:ea typeface="Calibri"/>
-                                          <a:cs typeface="Calibri"/>
-                                          <a:sym typeface="Calibri"/>
-                                        </a:rPr>
-                                        <a:t>ID_MODULO</a:t>
-                                      </a:r>
-                                      <a:endParaRPr b="1" sz="1200">
-                                        <a:latin typeface="Calibri"/>
-                                        <a:ea typeface="Calibri"/>
-                                        <a:cs typeface="Calibri"/>
-                                        <a:sym typeface="Calibri"/>
-                                      </a:endParaRPr>
-                                    </a:p>
-                                  </a:txBody>
-                                  <a:tcPr marT="91425" marB="91425" marR="28575" marL="28575" anchor="ctr">
-                                    <a:lnL cap="flat" cmpd="sng" w="9525">
-                                      <a:solidFill>
-                                        <a:srgbClr val="000000"/>
-                                      </a:solidFill>
-                                      <a:prstDash val="solid"/>
-                                      <a:round/>
-                                      <a:headEnd len="sm" w="sm" type="none"/>
-                                      <a:tailEnd len="sm" w="sm" type="none"/>
-                                    </a:lnL>
-                                    <a:lnR cap="flat" cmpd="sng" w="9525">
-                                      <a:solidFill>
-                                        <a:srgbClr val="000000"/>
-                                      </a:solidFill>
-                                      <a:prstDash val="solid"/>
-                                      <a:round/>
-                                      <a:headEnd len="sm" w="sm" type="none"/>
-                                      <a:tailEnd len="sm" w="sm" type="none"/>
-                                    </a:lnR>
-                                    <a:lnT cap="flat" cmpd="sng" w="9525">
-                                      <a:solidFill>
-                                        <a:srgbClr val="000000"/>
-                                      </a:solidFill>
-                                      <a:prstDash val="solid"/>
-                                      <a:round/>
-                                      <a:headEnd len="sm" w="sm" type="none"/>
-                                      <a:tailEnd len="sm" w="sm" type="none"/>
-                                    </a:lnT>
-                                    <a:lnB cap="flat" cmpd="sng" w="9525">
-                                      <a:solidFill>
-                                        <a:srgbClr val="000000"/>
-                                      </a:solidFill>
-                                      <a:prstDash val="solid"/>
-                                      <a:round/>
-                                      <a:headEnd len="sm" w="sm" type="none"/>
-                                      <a:tailEnd len="sm" w="sm" type="none"/>
-                                    </a:lnB>
-                                    <a:solidFill>
-                                      <a:srgbClr val="8EAADB"/>
-                                    </a:solidFill>
-                                  </a:tcPr>
-                                </a:tc>
-                                <a:tc>
-                                  <a:txBody>
-                                    <a:bodyPr/>
-                                    <a:lstStyle/>
-                                    <a:p>
-                                      <a:pPr indent="0" lvl="0" marL="0" rtl="0" algn="l">
-                                        <a:lnSpc>
-                                          <a:spcPct val="115000"/>
-                                        </a:lnSpc>
-                                        <a:spcBef>
-                                          <a:spcPts val="0"/>
-                                        </a:spcBef>
-                                        <a:spcAft>
-                                          <a:spcPts val="0"/>
-                                        </a:spcAft>
-                                        <a:buNone/>
-                                      </a:pPr>
-                                      <a:r>
-                                        <a:rPr b="1" lang="en-US" sz="1200">
-                                          <a:latin typeface="Calibri"/>
-                                          <a:ea typeface="Calibri"/>
-                                          <a:cs typeface="Calibri"/>
-                                          <a:sym typeface="Calibri"/>
-                                        </a:rPr>
-                                        <a:t>Módulo</a:t>
-                                      </a:r>
-                                      <a:endParaRPr b="1" sz="1200">
-                                        <a:latin typeface="Calibri"/>
-                                        <a:ea typeface="Calibri"/>
-                                        <a:cs typeface="Calibri"/>
-                                        <a:sym typeface="Calibri"/>
-                                      </a:endParaRPr>
-                                    </a:p>
-                                  </a:txBody>
-                                  <a:tcPr marT="91425" marB="91425" marR="28575" marL="28575" anchor="ctr">
-                                    <a:lnL cap="flat" cmpd="sng" w="9525">
-                                      <a:solidFill>
-                                        <a:srgbClr val="000000"/>
-                                      </a:solidFill>
-                                      <a:prstDash val="solid"/>
-                                      <a:round/>
-                                      <a:headEnd len="sm" w="sm" type="none"/>
-                                      <a:tailEnd len="sm" w="sm" type="none"/>
-                                    </a:lnL>
-                                    <a:lnR cap="flat" cmpd="sng" w="9525">
-                                      <a:solidFill>
-                                        <a:srgbClr val="000000"/>
-                                      </a:solidFill>
-                                      <a:prstDash val="solid"/>
-                                      <a:round/>
-                                      <a:headEnd len="sm" w="sm" type="none"/>
-                                      <a:tailEnd len="sm" w="sm" type="none"/>
-                                    </a:lnR>
-                                    <a:lnT cap="flat" cmpd="sng" w="9525">
-                                      <a:solidFill>
-                                        <a:srgbClr val="000000"/>
-                                      </a:solidFill>
-                                      <a:prstDash val="solid"/>
-                                      <a:round/>
-                                      <a:headEnd len="sm" w="sm" type="none"/>
-                                      <a:tailEnd len="sm" w="sm" type="none"/>
-                                    </a:lnT>
-                                    <a:lnB cap="flat" cmpd="sng" w="9525">
-                                      <a:solidFill>
-                                        <a:srgbClr val="000000"/>
-                                      </a:solidFill>
-                                      <a:prstDash val="solid"/>
-                                      <a:round/>
-                                      <a:headEnd len="sm" w="sm" type="none"/>
-                                      <a:tailEnd len="sm" w="sm" type="none"/>
-                                    </a:lnB>
-                                    <a:solidFill>
-                                      <a:srgbClr val="8EAADB"/>
-                                    </a:solidFill>
-                                  </a:tcPr>
-                                </a:tc>
-                              </a:tr>
-                              <a:tr h="200025">
-                                <a:tc>
-                                  <a:txBody>
-                                    <a:bodyPr/>
-                                    <a:lstStyle/>
-                                    <a:p>
-                                      <a:pPr indent="0" lvl="0" marL="0" rtl="0" algn="ctr">
-                                        <a:lnSpc>
-                                          <a:spcPct val="115000"/>
-                                        </a:lnSpc>
-                                        <a:spcBef>
-                                          <a:spcPts val="0"/>
-                                        </a:spcBef>
-                                        <a:spcAft>
-                                          <a:spcPts val="0"/>
-                                        </a:spcAft>
-                                        <a:buNone/>
-                                      </a:pPr>
-                                      <a:r>
-                                        <a:rPr lang="en-US" sz="1200">
-                                          <a:latin typeface="Calibri"/>
-                                          <a:ea typeface="Calibri"/>
-                                          <a:cs typeface="Calibri"/>
-                                          <a:sym typeface="Calibri"/>
-                                        </a:rPr>
-                                        <a:t>3</a:t>
-                                      </a:r>
-                                      <a:endParaRPr sz="1200">
-                                        <a:latin typeface="Calibri"/>
-                                        <a:ea typeface="Calibri"/>
-                                        <a:cs typeface="Calibri"/>
-                                        <a:sym typeface="Calibri"/>
-                                      </a:endParaRPr>
-                                    </a:p>
-                                  </a:txBody>
-                                  <a:tcPr marT="91425" marB="91425" marR="28575" marL="28575" anchor="b">
-                                    <a:lnL cap="flat" cmpd="sng" w="9525">
-                                      <a:solidFill>
-                                        <a:srgbClr val="000000"/>
-                                      </a:solidFill>
-                                      <a:prstDash val="solid"/>
-                                      <a:round/>
-                                      <a:headEnd len="sm" w="sm" type="none"/>
-                                      <a:tailEnd len="sm" w="sm" type="none"/>
-                                    </a:lnL>
-                                    <a:lnR cap="flat" cmpd="sng" w="9525">
-                                      <a:solidFill>
-                                        <a:srgbClr val="000000"/>
-                                      </a:solidFill>
-                                      <a:prstDash val="solid"/>
-                                      <a:round/>
-                                      <a:headEnd len="sm" w="sm" type="none"/>
-                                      <a:tailEnd len="sm" w="sm" type="none"/>
-                                    </a:lnR>
-                                    <a:lnT cap="flat" cmpd="sng" w="9525">
-                                      <a:solidFill>
-                                        <a:srgbClr val="000000"/>
-                                      </a:solidFill>
-                                      <a:prstDash val="solid"/>
-                                      <a:round/>
-                                      <a:headEnd len="sm" w="sm" type="none"/>
-                                      <a:tailEnd len="sm" w="sm" type="none"/>
-                                    </a:lnT>
-                                    <a:lnB cap="flat" cmpd="sng" w="9525">
-                                      <a:solidFill>
-                                        <a:srgbClr val="CCCCCC"/>
-                                      </a:solidFill>
-                                      <a:prstDash val="solid"/>
-                                      <a:round/>
-                                      <a:headEnd len="sm" w="sm" type="none"/>
-                                      <a:tailEnd len="sm" w="sm" type="none"/>
-                                    </a:lnB>
-                                  </a:tcPr>
-                                </a:tc>
-                                <a:tc>
-                                  <a:txBody>
-                                    <a:bodyPr/>
-                                    <a:lstStyle/>
-                                    <a:p>
-                                      <a:pPr indent="0" lvl="0" marL="0" rtl="0" algn="l">
-                                        <a:lnSpc>
-                                          <a:spcPct val="115000"/>
-                                        </a:lnSpc>
-                                        <a:spcBef>
-                                          <a:spcPts val="0"/>
-                                        </a:spcBef>
-                                        <a:spcAft>
-                                          <a:spcPts val="0"/>
-                                        </a:spcAft>
-                                        <a:buNone/>
-                                      </a:pPr>
-                                      <a:r>
-                                        <a:rPr lang="en-US" sz="1200">
-                                          <a:latin typeface="Calibri"/>
-                                          <a:ea typeface="Calibri"/>
-                                          <a:cs typeface="Calibri"/>
-                                          <a:sym typeface="Calibri"/>
-                                        </a:rPr>
-                                        <a:t>M-01</a:t>
-                                      </a:r>
-                                      <a:endParaRPr sz="1200">
-                                        <a:latin typeface="Calibri"/>
-                                        <a:ea typeface="Calibri"/>
-                                        <a:cs typeface="Calibri"/>
-                                        <a:sym typeface="Calibri"/>
-                                      </a:endParaRPr>
-                                    </a:p>
-                                  </a:txBody>
-                                  <a:tcPr marT="91425" marB="91425" marR="28575" marL="28575" anchor="ctr">
-                                    <a:lnL cap="flat" cmpd="sng" w="9525">
-                                      <a:solidFill>
-                                        <a:srgbClr val="000000"/>
-                                      </a:solidFill>
-                                      <a:prstDash val="solid"/>
-                                      <a:round/>
-                                      <a:headEnd len="sm" w="sm" type="none"/>
-                                      <a:tailEnd len="sm" w="sm" type="none"/>
-                                    </a:lnL>
-                                    <a:lnR cap="flat" cmpd="sng" w="9525">
-                                      <a:solidFill>
-                                        <a:srgbClr val="000000"/>
-                                      </a:solidFill>
-                                      <a:prstDash val="solid"/>
-                                      <a:round/>
-                                      <a:headEnd len="sm" w="sm" type="none"/>
-                                      <a:tailEnd len="sm" w="sm" type="none"/>
-                                    </a:lnR>
-                                    <a:lnT cap="flat" cmpd="sng" w="9525">
-                                      <a:solidFill>
-                                        <a:srgbClr val="000000"/>
-                                      </a:solidFill>
-                                      <a:prstDash val="solid"/>
-                                      <a:round/>
-                                      <a:headEnd len="sm" w="sm" type="none"/>
-                                      <a:tailEnd len="sm" w="sm" type="none"/>
-                                    </a:lnT>
-                                    <a:lnB cap="flat" cmpd="sng" w="9525">
-                                      <a:solidFill>
-                                        <a:srgbClr val="000000"/>
-                                      </a:solidFill>
-                                      <a:prstDash val="solid"/>
-                                      <a:round/>
-                                      <a:headEnd len="sm" w="sm" type="none"/>
-                                      <a:tailEnd len="sm" w="sm" type="none"/>
-                                    </a:lnB>
-                                  </a:tcPr>
-                                </a:tc>
-                                <a:tc>
-                                  <a:txBody>
-                                    <a:bodyPr/>
-                                    <a:lstStyle/>
-                                    <a:p>
-                                      <a:pPr indent="0" lvl="0" marL="0" rtl="0" algn="l">
-                                        <a:lnSpc>
-                                          <a:spcPct val="115000"/>
-                                        </a:lnSpc>
-                                        <a:spcBef>
-                                          <a:spcPts val="0"/>
-                                        </a:spcBef>
-                                        <a:spcAft>
-                                          <a:spcPts val="0"/>
-                                        </a:spcAft>
-                                        <a:buNone/>
-                                      </a:pPr>
-                                      <a:r>
-                                        <a:rPr lang="en-US" sz="1200">
-                                          <a:solidFill>
-                                            <a:srgbClr val="222222"/>
-                                          </a:solidFill>
-                                          <a:latin typeface="Calibri"/>
-                                          <a:ea typeface="Calibri"/>
-                                          <a:cs typeface="Calibri"/>
-                                          <a:sym typeface="Calibri"/>
-                                        </a:rPr>
-                                        <a:t>Gestión de inventarios y recursos del cliente</a:t>
-                                      </a:r>
-                                      <a:endParaRPr sz="1200">
-                                        <a:solidFill>
-                                          <a:srgbClr val="222222"/>
-                                        </a:solidFill>
-                                        <a:latin typeface="Calibri"/>
-                                        <a:ea typeface="Calibri"/>
-                                        <a:cs typeface="Calibri"/>
-                                        <a:sym typeface="Calibri"/>
-                                      </a:endParaRPr>
-                                    </a:p>
-                                  </a:txBody>
-                                  <a:tcPr marT="91425" marB="91425" marR="28575" marL="28575" anchor="ctr">
-                                    <a:lnL cap="flat" cmpd="sng" w="9525">
-                                      <a:solidFill>
-                                        <a:srgbClr val="000000"/>
-                                      </a:solidFill>
-                                      <a:prstDash val="solid"/>
-                                      <a:round/>
-                                      <a:headEnd len="sm" w="sm" type="none"/>
-                                      <a:tailEnd len="sm" w="sm" type="none"/>
-                                    </a:lnL>
-                                    <a:lnR cap="flat" cmpd="sng" w="9525">
-                                      <a:solidFill>
-                                        <a:srgbClr val="000000"/>
-                                      </a:solidFill>
-                                      <a:prstDash val="solid"/>
-                                      <a:round/>
-                                      <a:headEnd len="sm" w="sm" type="none"/>
-                                      <a:tailEnd len="sm" w="sm" type="none"/>
-                                    </a:lnR>
-                                    <a:lnT cap="flat" cmpd="sng" w="9525">
-                                      <a:solidFill>
-                                        <a:srgbClr val="000000"/>
-                                      </a:solidFill>
-                                      <a:prstDash val="solid"/>
-                                      <a:round/>
-                                      <a:headEnd len="sm" w="sm" type="none"/>
-                                      <a:tailEnd len="sm" w="sm" type="none"/>
-                                    </a:lnT>
-                                    <a:lnB cap="flat" cmpd="sng" w="9525">
-                                      <a:solidFill>
-                                        <a:srgbClr val="000000"/>
-                                      </a:solidFill>
-                                      <a:prstDash val="solid"/>
-                                      <a:round/>
-                                      <a:headEnd len="sm" w="sm" type="none"/>
-                                      <a:tailEnd len="sm" w="sm" type="none"/>
-                                    </a:lnB>
-                                  </a:tcPr>
-                                </a:tc>
-                              </a:tr>
-                              <a:tr h="200025">
-                                <a:tc>
-                                  <a:txBody>
-                                    <a:bodyPr/>
-                                    <a:lstStyle/>
-                                    <a:p>
-                                      <a:pPr indent="0" lvl="0" marL="0" rtl="0" algn="ctr">
-                                        <a:lnSpc>
-                                          <a:spcPct val="115000"/>
-                                        </a:lnSpc>
-                                        <a:spcBef>
-                                          <a:spcPts val="0"/>
-                                        </a:spcBef>
-                                        <a:spcAft>
-                                          <a:spcPts val="0"/>
-                                        </a:spcAft>
-                                        <a:buNone/>
-                                      </a:pPr>
-                                      <a:r>
-                                        <a:rPr lang="en-US" sz="1200">
-                                          <a:latin typeface="Calibri"/>
-                                          <a:ea typeface="Calibri"/>
-                                          <a:cs typeface="Calibri"/>
-                                          <a:sym typeface="Calibri"/>
-                                        </a:rPr>
-                                        <a:t>4</a:t>
-                                      </a:r>
-                                      <a:endParaRPr sz="1200">
-                                        <a:latin typeface="Calibri"/>
-                                        <a:ea typeface="Calibri"/>
-                                        <a:cs typeface="Calibri"/>
-                                        <a:sym typeface="Calibri"/>
-                                      </a:endParaRPr>
-                                    </a:p>
-                                  </a:txBody>
-                                  <a:tcPr marT="91425" marB="91425" marR="28575" marL="28575" anchor="b">
-                                    <a:lnL cap="flat" cmpd="sng" w="9525">
-                                      <a:solidFill>
-                                        <a:srgbClr val="000000"/>
-                                      </a:solidFill>
-                                      <a:prstDash val="solid"/>
-                                      <a:round/>
-                                      <a:headEnd len="sm" w="sm" type="none"/>
-                                      <a:tailEnd len="sm" w="sm" type="none"/>
-                                    </a:lnL>
-                                    <a:lnR cap="flat" cmpd="sng" w="9525">
-                                      <a:solidFill>
-                                        <a:srgbClr val="000000"/>
-                                      </a:solidFill>
-                                      <a:prstDash val="solid"/>
-                                      <a:round/>
-                                      <a:headEnd len="sm" w="sm" type="none"/>
-                                      <a:tailEnd len="sm" w="sm" type="none"/>
-                                    </a:lnR>
-                                    <a:lnT cap="flat" cmpd="sng" w="9525">
-                                      <a:solidFill>
-                                        <a:srgbClr val="CCCCCC"/>
-                                      </a:solidFill>
-                                      <a:prstDash val="solid"/>
-                                      <a:round/>
-                                      <a:headEnd len="sm" w="sm" type="none"/>
-                                      <a:tailEnd len="sm" w="sm" type="none"/>
-                                    </a:lnT>
-                                    <a:lnB cap="flat" cmpd="sng" w="9525">
-                                      <a:solidFill>
-                                        <a:srgbClr val="CCCCCC"/>
-                                      </a:solidFill>
-                                      <a:prstDash val="solid"/>
-                                      <a:round/>
-                                      <a:headEnd len="sm" w="sm" type="none"/>
-                                      <a:tailEnd len="sm" w="sm" type="none"/>
-                                    </a:lnB>
-                                  </a:tcPr>
-                                </a:tc>
-                                <a:tc>
-                                  <a:txBody>
-                                    <a:bodyPr/>
-                                    <a:lstStyle/>
-                                    <a:p>
-                                      <a:pPr indent="0" lvl="0" marL="0" rtl="0" algn="l">
-                                        <a:lnSpc>
-                                          <a:spcPct val="115000"/>
-                                        </a:lnSpc>
-                                        <a:spcBef>
-                                          <a:spcPts val="0"/>
-                                        </a:spcBef>
-                                        <a:spcAft>
-                                          <a:spcPts val="0"/>
-                                        </a:spcAft>
-                                        <a:buNone/>
-                                      </a:pPr>
-                                      <a:r>
-                                        <a:rPr lang="en-US" sz="1200">
-                                          <a:latin typeface="Calibri"/>
-                                          <a:ea typeface="Calibri"/>
-                                          <a:cs typeface="Calibri"/>
-                                          <a:sym typeface="Calibri"/>
-                                        </a:rPr>
-                                        <a:t>M-02</a:t>
-                                      </a:r>
-                                      <a:endParaRPr sz="1200">
-                                        <a:latin typeface="Calibri"/>
-                                        <a:ea typeface="Calibri"/>
-                                        <a:cs typeface="Calibri"/>
-                                        <a:sym typeface="Calibri"/>
-                                      </a:endParaRPr>
-                                    </a:p>
-                                  </a:txBody>
-                                  <a:tcPr marT="91425" marB="91425" marR="28575" marL="28575" anchor="ctr">
-                                    <a:lnL cap="flat" cmpd="sng" w="9525">
-                                      <a:solidFill>
-                                        <a:srgbClr val="000000"/>
-                                      </a:solidFill>
-                                      <a:prstDash val="solid"/>
-                                      <a:round/>
-                                      <a:headEnd len="sm" w="sm" type="none"/>
-                                      <a:tailEnd len="sm" w="sm" type="none"/>
-                                    </a:lnL>
-                                    <a:lnR cap="flat" cmpd="sng" w="9525">
-                                      <a:solidFill>
-                                        <a:srgbClr val="000000"/>
-                                      </a:solidFill>
-                                      <a:prstDash val="solid"/>
-                                      <a:round/>
-                                      <a:headEnd len="sm" w="sm" type="none"/>
-                                      <a:tailEnd len="sm" w="sm" type="none"/>
-                                    </a:lnR>
-                                    <a:lnT cap="flat" cmpd="sng" w="9525">
-                                      <a:solidFill>
-                                        <a:srgbClr val="000000"/>
-                                      </a:solidFill>
-                                      <a:prstDash val="solid"/>
-                                      <a:round/>
-                                      <a:headEnd len="sm" w="sm" type="none"/>
-                                      <a:tailEnd len="sm" w="sm" type="none"/>
-                                    </a:lnT>
-                                    <a:lnB cap="flat" cmpd="sng" w="9525">
-                                      <a:solidFill>
-                                        <a:srgbClr val="000000"/>
-                                      </a:solidFill>
-                                      <a:prstDash val="solid"/>
-                                      <a:round/>
-                                      <a:headEnd len="sm" w="sm" type="none"/>
-                                      <a:tailEnd len="sm" w="sm" type="none"/>
-                                    </a:lnB>
-                                  </a:tcPr>
-                                </a:tc>
-                                <a:tc>
-                                  <a:txBody>
-                                    <a:bodyPr/>
-                                    <a:lstStyle/>
-                                    <a:p>
-                                      <a:pPr indent="0" lvl="0" marL="0" rtl="0" algn="l">
-                                        <a:lnSpc>
-                                          <a:spcPct val="115000"/>
-                                        </a:lnSpc>
-                                        <a:spcBef>
-                                          <a:spcPts val="0"/>
-                                        </a:spcBef>
-                                        <a:spcAft>
-                                          <a:spcPts val="0"/>
-                                        </a:spcAft>
-                                        <a:buNone/>
-                                      </a:pPr>
-                                      <a:r>
-                                        <a:rPr lang="en-US" sz="1200">
-                                          <a:latin typeface="Calibri"/>
-                                          <a:ea typeface="Calibri"/>
-                                          <a:cs typeface="Calibri"/>
-                                          <a:sym typeface="Calibri"/>
-                                        </a:rPr>
-                                        <a:t>Análisis Financiero</a:t>
-                                      </a:r>
-                                      <a:endParaRPr sz="1200">
-                                        <a:latin typeface="Calibri"/>
-                                        <a:ea typeface="Calibri"/>
-                                        <a:cs typeface="Calibri"/>
-                                        <a:sym typeface="Calibri"/>
-                                      </a:endParaRPr>
-                                    </a:p>
-                                  </a:txBody>
-                                  <a:tcPr marT="91425" marB="91425" marR="28575" marL="28575" anchor="ctr">
-                                    <a:lnL cap="flat" cmpd="sng" w="9525">
-                                      <a:solidFill>
-                                        <a:srgbClr val="000000"/>
-                                      </a:solidFill>
-                                      <a:prstDash val="solid"/>
-                                      <a:round/>
-                                      <a:headEnd len="sm" w="sm" type="none"/>
-                                      <a:tailEnd len="sm" w="sm" type="none"/>
-                                    </a:lnL>
-                                    <a:lnR cap="flat" cmpd="sng" w="9525">
-                                      <a:solidFill>
-                                        <a:srgbClr val="000000"/>
-                                      </a:solidFill>
-                                      <a:prstDash val="solid"/>
-                                      <a:round/>
-                                      <a:headEnd len="sm" w="sm" type="none"/>
-                                      <a:tailEnd len="sm" w="sm" type="none"/>
-                                    </a:lnR>
-                                    <a:lnT cap="flat" cmpd="sng" w="9525">
-                                      <a:solidFill>
-                                        <a:srgbClr val="000000"/>
-                                      </a:solidFill>
-                                      <a:prstDash val="solid"/>
-                                      <a:round/>
-                                      <a:headEnd len="sm" w="sm" type="none"/>
-                                      <a:tailEnd len="sm" w="sm" type="none"/>
-                                    </a:lnT>
-                                    <a:lnB cap="flat" cmpd="sng" w="9525">
-                                      <a:solidFill>
-                                        <a:srgbClr val="000000"/>
-                                      </a:solidFill>
-                                      <a:prstDash val="solid"/>
-                                      <a:round/>
-                                      <a:headEnd len="sm" w="sm" type="none"/>
-                                      <a:tailEnd len="sm" w="sm" type="none"/>
-                                    </a:lnB>
-                                  </a:tcPr>
-                                </a:tc>
-                              </a:tr>
-                              <a:tr h="200025">
-                                <a:tc>
-                                  <a:txBody>
-                                    <a:bodyPr/>
-                                    <a:lstStyle/>
-                                    <a:p>
-                                      <a:pPr indent="0" lvl="0" marL="0" rtl="0" algn="ctr">
-                                        <a:lnSpc>
-                                          <a:spcPct val="115000"/>
-                                        </a:lnSpc>
-                                        <a:spcBef>
-                                          <a:spcPts val="0"/>
-                                        </a:spcBef>
-                                        <a:spcAft>
-                                          <a:spcPts val="0"/>
-                                        </a:spcAft>
-                                        <a:buNone/>
-                                      </a:pPr>
-                                      <a:r>
-                                        <a:rPr lang="en-US" sz="1200">
-                                          <a:latin typeface="Calibri"/>
-                                          <a:ea typeface="Calibri"/>
-                                          <a:cs typeface="Calibri"/>
-                                          <a:sym typeface="Calibri"/>
-                                        </a:rPr>
-                                        <a:t>5</a:t>
-                                      </a:r>
-                                      <a:endParaRPr sz="1200">
-                                        <a:latin typeface="Calibri"/>
-                                        <a:ea typeface="Calibri"/>
-                                        <a:cs typeface="Calibri"/>
-                                        <a:sym typeface="Calibri"/>
-                                      </a:endParaRPr>
-                                    </a:p>
-                                  </a:txBody>
-                                  <a:tcPr marT="91425" marB="91425" marR="28575" marL="28575" anchor="b">
-                                    <a:lnL cap="flat" cmpd="sng" w="9525">
-                                      <a:solidFill>
-                                        <a:srgbClr val="000000"/>
-                                      </a:solidFill>
-                                      <a:prstDash val="solid"/>
-                                      <a:round/>
-                                      <a:headEnd len="sm" w="sm" type="none"/>
-                                      <a:tailEnd len="sm" w="sm" type="none"/>
-                                    </a:lnL>
-                                    <a:lnR cap="flat" cmpd="sng" w="9525">
-                                      <a:solidFill>
-                                        <a:srgbClr val="000000"/>
-                                      </a:solidFill>
-                                      <a:prstDash val="solid"/>
-                                      <a:round/>
-                                      <a:headEnd len="sm" w="sm" type="none"/>
-                                      <a:tailEnd len="sm" w="sm" type="none"/>
-                                    </a:lnR>
-                                    <a:lnT cap="flat" cmpd="sng" w="9525">
-                                      <a:solidFill>
-                                        <a:srgbClr val="CCCCCC"/>
-                                      </a:solidFill>
-                                      <a:prstDash val="solid"/>
-                                      <a:round/>
-                                      <a:headEnd len="sm" w="sm" type="none"/>
-                                      <a:tailEnd len="sm" w="sm" type="none"/>
-                                    </a:lnT>
-                                    <a:lnB cap="flat" cmpd="sng" w="9525">
-                                      <a:solidFill>
-                                        <a:srgbClr val="CCCCCC"/>
-                                      </a:solidFill>
-                                      <a:prstDash val="solid"/>
-                                      <a:round/>
-                                      <a:headEnd len="sm" w="sm" type="none"/>
-                                      <a:tailEnd len="sm" w="sm" type="none"/>
-                                    </a:lnB>
-                                  </a:tcPr>
-                                </a:tc>
-                                <a:tc>
-                                  <a:txBody>
-                                    <a:bodyPr/>
-                                    <a:lstStyle/>
-                                    <a:p>
-                                      <a:pPr indent="0" lvl="0" marL="0" rtl="0" algn="l">
-                                        <a:lnSpc>
-                                          <a:spcPct val="115000"/>
-                                        </a:lnSpc>
-                                        <a:spcBef>
-                                          <a:spcPts val="0"/>
-                                        </a:spcBef>
-                                        <a:spcAft>
-                                          <a:spcPts val="0"/>
-                                        </a:spcAft>
-                                        <a:buNone/>
-                                      </a:pPr>
-                                      <a:r>
-                                        <a:rPr lang="en-US" sz="1200">
-                                          <a:latin typeface="Calibri"/>
-                                          <a:ea typeface="Calibri"/>
-                                          <a:cs typeface="Calibri"/>
-                                          <a:sym typeface="Calibri"/>
-                                        </a:rPr>
-                                        <a:t>M-03</a:t>
-                                      </a:r>
-                                      <a:endParaRPr sz="1200">
-                                        <a:latin typeface="Calibri"/>
-                                        <a:ea typeface="Calibri"/>
-                                        <a:cs typeface="Calibri"/>
-                                        <a:sym typeface="Calibri"/>
-                                      </a:endParaRPr>
-                                    </a:p>
-                                  </a:txBody>
-                                  <a:tcPr marT="91425" marB="91425" marR="28575" marL="28575" anchor="ctr">
-                                    <a:lnL cap="flat" cmpd="sng" w="9525">
-                                      <a:solidFill>
-                                        <a:srgbClr val="000000"/>
-                                      </a:solidFill>
-                                      <a:prstDash val="solid"/>
-                                      <a:round/>
-                                      <a:headEnd len="sm" w="sm" type="none"/>
-                                      <a:tailEnd len="sm" w="sm" type="none"/>
-                                    </a:lnL>
-                                    <a:lnR cap="flat" cmpd="sng" w="9525">
-                                      <a:solidFill>
-                                        <a:srgbClr val="000000"/>
-                                      </a:solidFill>
-                                      <a:prstDash val="solid"/>
-                                      <a:round/>
-                                      <a:headEnd len="sm" w="sm" type="none"/>
-                                      <a:tailEnd len="sm" w="sm" type="none"/>
-                                    </a:lnR>
-                                    <a:lnT cap="flat" cmpd="sng" w="9525">
-                                      <a:solidFill>
-                                        <a:srgbClr val="000000"/>
-                                      </a:solidFill>
-                                      <a:prstDash val="solid"/>
-                                      <a:round/>
-                                      <a:headEnd len="sm" w="sm" type="none"/>
-                                      <a:tailEnd len="sm" w="sm" type="none"/>
-                                    </a:lnT>
-                                    <a:lnB cap="flat" cmpd="sng" w="9525">
-                                      <a:solidFill>
-                                        <a:srgbClr val="000000"/>
-                                      </a:solidFill>
-                                      <a:prstDash val="solid"/>
-                                      <a:round/>
-                                      <a:headEnd len="sm" w="sm" type="none"/>
-                                      <a:tailEnd len="sm" w="sm" type="none"/>
-                                    </a:lnB>
-                                  </a:tcPr>
-                                </a:tc>
-                                <a:tc>
-                                  <a:txBody>
-                                    <a:bodyPr/>
-                                    <a:lstStyle/>
-                                    <a:p>
-                                      <a:pPr indent="0" lvl="0" marL="0" rtl="0" algn="l">
-                                        <a:lnSpc>
-                                          <a:spcPct val="115000"/>
-                                        </a:lnSpc>
-                                        <a:spcBef>
-                                          <a:spcPts val="0"/>
-                                        </a:spcBef>
-                                        <a:spcAft>
-                                          <a:spcPts val="0"/>
-                                        </a:spcAft>
-                                        <a:buNone/>
-                                      </a:pPr>
-                                      <a:r>
-                                        <a:rPr lang="en-US" sz="1200">
-                                          <a:latin typeface="Calibri"/>
-                                          <a:ea typeface="Calibri"/>
-                                          <a:cs typeface="Calibri"/>
-                                          <a:sym typeface="Calibri"/>
-                                        </a:rPr>
-                                        <a:t>Gestión de Proveedores</a:t>
-                                      </a:r>
-                                      <a:endParaRPr sz="1200">
-                                        <a:latin typeface="Calibri"/>
-                                        <a:ea typeface="Calibri"/>
-                                        <a:cs typeface="Calibri"/>
-                                        <a:sym typeface="Calibri"/>
-                                      </a:endParaRPr>
-                                    </a:p>
-                                  </a:txBody>
-                                  <a:tcPr marT="91425" marB="91425" marR="28575" marL="28575" anchor="ctr">
-                                    <a:lnL cap="flat" cmpd="sng" w="9525">
-                                      <a:solidFill>
-                                        <a:srgbClr val="000000"/>
-                                      </a:solidFill>
-                                      <a:prstDash val="solid"/>
-                                      <a:round/>
-                                      <a:headEnd len="sm" w="sm" type="none"/>
-                                      <a:tailEnd len="sm" w="sm" type="none"/>
-                                    </a:lnL>
-                                    <a:lnR cap="flat" cmpd="sng" w="9525">
-                                      <a:solidFill>
-                                        <a:srgbClr val="000000"/>
-                                      </a:solidFill>
-                                      <a:prstDash val="solid"/>
-                                      <a:round/>
-                                      <a:headEnd len="sm" w="sm" type="none"/>
-                                      <a:tailEnd len="sm" w="sm" type="none"/>
-                                    </a:lnR>
-                                    <a:lnT cap="flat" cmpd="sng" w="9525">
-                                      <a:solidFill>
-                                        <a:srgbClr val="000000"/>
-                                      </a:solidFill>
-                                      <a:prstDash val="solid"/>
-                                      <a:round/>
-                                      <a:headEnd len="sm" w="sm" type="none"/>
-                                      <a:tailEnd len="sm" w="sm" type="none"/>
-                                    </a:lnT>
-                                    <a:lnB cap="flat" cmpd="sng" w="9525">
-                                      <a:solidFill>
-                                        <a:srgbClr val="000000"/>
-                                      </a:solidFill>
-                                      <a:prstDash val="solid"/>
-                                      <a:round/>
-                                      <a:headEnd len="sm" w="sm" type="none"/>
-                                      <a:tailEnd len="sm" w="sm" type="none"/>
-                                    </a:lnB>
-                                  </a:tcPr>
-                                </a:tc>
-                              </a:tr>
-                              <a:tr h="200025">
-                                <a:tc>
-                                  <a:txBody>
-                                    <a:bodyPr/>
-                                    <a:lstStyle/>
-                                    <a:p>
-                                      <a:pPr indent="0" lvl="0" marL="0" rtl="0" algn="ctr">
-                                        <a:lnSpc>
-                                          <a:spcPct val="115000"/>
-                                        </a:lnSpc>
-                                        <a:spcBef>
-                                          <a:spcPts val="0"/>
-                                        </a:spcBef>
-                                        <a:spcAft>
-                                          <a:spcPts val="0"/>
-                                        </a:spcAft>
-                                        <a:buNone/>
-                                      </a:pPr>
-                                      <a:r>
-                                        <a:rPr lang="en-US" sz="1200">
-                                          <a:latin typeface="Calibri"/>
-                                          <a:ea typeface="Calibri"/>
-                                          <a:cs typeface="Calibri"/>
-                                          <a:sym typeface="Calibri"/>
-                                        </a:rPr>
-                                        <a:t>6</a:t>
-                                      </a:r>
-                                      <a:endParaRPr sz="1200">
-                                        <a:latin typeface="Calibri"/>
-                                        <a:ea typeface="Calibri"/>
-                                        <a:cs typeface="Calibri"/>
-                                        <a:sym typeface="Calibri"/>
-                                      </a:endParaRPr>
-                                    </a:p>
-                                  </a:txBody>
-                                  <a:tcPr marT="91425" marB="91425" marR="28575" marL="28575" anchor="b">
-                                    <a:lnL cap="flat" cmpd="sng" w="9525">
-                                      <a:solidFill>
-                                        <a:srgbClr val="000000"/>
-                                      </a:solidFill>
-                                      <a:prstDash val="solid"/>
-                                      <a:round/>
-                                      <a:headEnd len="sm" w="sm" type="none"/>
-                                      <a:tailEnd len="sm" w="sm" type="none"/>
-                                    </a:lnL>
-                                    <a:lnR cap="flat" cmpd="sng" w="9525">
-                                      <a:solidFill>
-                                        <a:srgbClr val="000000"/>
-                                      </a:solidFill>
-                                      <a:prstDash val="solid"/>
-                                      <a:round/>
-                                      <a:headEnd len="sm" w="sm" type="none"/>
-                                      <a:tailEnd len="sm" w="sm" type="none"/>
-                                    </a:lnR>
-                                    <a:lnT cap="flat" cmpd="sng" w="9525">
-                                      <a:solidFill>
-                                        <a:srgbClr val="CCCCCC"/>
-                                      </a:solidFill>
-                                      <a:prstDash val="solid"/>
-                                      <a:round/>
-                                      <a:headEnd len="sm" w="sm" type="none"/>
-                                      <a:tailEnd len="sm" w="sm" type="none"/>
-                                    </a:lnT>
-                                    <a:lnB cap="flat" cmpd="sng" w="9525">
-                                      <a:solidFill>
-                                        <a:srgbClr val="CCCCCC"/>
-                                      </a:solidFill>
-                                      <a:prstDash val="solid"/>
-                                      <a:round/>
-                                      <a:headEnd len="sm" w="sm" type="none"/>
-                                      <a:tailEnd len="sm" w="sm" type="none"/>
-                                    </a:lnB>
-                                  </a:tcPr>
-                                </a:tc>
-                                <a:tc>
-                                  <a:txBody>
-                                    <a:bodyPr/>
-                                    <a:lstStyle/>
-                                    <a:p>
-                                      <a:pPr indent="0" lvl="0" marL="0" rtl="0" algn="l">
-                                        <a:lnSpc>
-                                          <a:spcPct val="115000"/>
-                                        </a:lnSpc>
-                                        <a:spcBef>
-                                          <a:spcPts val="0"/>
-                                        </a:spcBef>
-                                        <a:spcAft>
-                                          <a:spcPts val="0"/>
-                                        </a:spcAft>
-                                        <a:buNone/>
-                                      </a:pPr>
-                                      <a:r>
-                                        <a:rPr lang="en-US" sz="1200">
-                                          <a:latin typeface="Calibri"/>
-                                          <a:ea typeface="Calibri"/>
-                                          <a:cs typeface="Calibri"/>
-                                          <a:sym typeface="Calibri"/>
-                                        </a:rPr>
-                                        <a:t>M-04</a:t>
-                                      </a:r>
-                                      <a:endParaRPr sz="1200">
-                                        <a:latin typeface="Calibri"/>
-                                        <a:ea typeface="Calibri"/>
-                                        <a:cs typeface="Calibri"/>
-                                        <a:sym typeface="Calibri"/>
-                                      </a:endParaRPr>
-                                    </a:p>
-                                  </a:txBody>
-                                  <a:tcPr marT="91425" marB="91425" marR="28575" marL="28575" anchor="ctr">
-                                    <a:lnL cap="flat" cmpd="sng" w="9525">
-                                      <a:solidFill>
-                                        <a:srgbClr val="000000"/>
-                                      </a:solidFill>
-                                      <a:prstDash val="solid"/>
-                                      <a:round/>
-                                      <a:headEnd len="sm" w="sm" type="none"/>
-                                      <a:tailEnd len="sm" w="sm" type="none"/>
-                                    </a:lnL>
-                                    <a:lnR cap="flat" cmpd="sng" w="9525">
-                                      <a:solidFill>
-                                        <a:srgbClr val="000000"/>
-                                      </a:solidFill>
-                                      <a:prstDash val="solid"/>
-                                      <a:round/>
-                                      <a:headEnd len="sm" w="sm" type="none"/>
-                                      <a:tailEnd len="sm" w="sm" type="none"/>
-                                    </a:lnR>
-                                    <a:lnT cap="flat" cmpd="sng" w="9525">
-                                      <a:solidFill>
-                                        <a:srgbClr val="000000"/>
-                                      </a:solidFill>
-                                      <a:prstDash val="solid"/>
-                                      <a:round/>
-                                      <a:headEnd len="sm" w="sm" type="none"/>
-                                      <a:tailEnd len="sm" w="sm" type="none"/>
-                                    </a:lnT>
-                                    <a:lnB cap="flat" cmpd="sng" w="9525">
-                                      <a:solidFill>
-                                        <a:srgbClr val="000000"/>
-                                      </a:solidFill>
-                                      <a:prstDash val="solid"/>
-                                      <a:round/>
-                                      <a:headEnd len="sm" w="sm" type="none"/>
-                                      <a:tailEnd len="sm" w="sm" type="none"/>
-                                    </a:lnB>
-                                  </a:tcPr>
-                                </a:tc>
-                                <a:tc>
-                                  <a:txBody>
-                                    <a:bodyPr/>
-                                    <a:lstStyle/>
-                                    <a:p>
-                                      <a:pPr indent="0" lvl="0" marL="0" rtl="0" algn="l">
-                                        <a:lnSpc>
-                                          <a:spcPct val="115000"/>
-                                        </a:lnSpc>
-                                        <a:spcBef>
-                                          <a:spcPts val="0"/>
-                                        </a:spcBef>
-                                        <a:spcAft>
-                                          <a:spcPts val="0"/>
-                                        </a:spcAft>
-                                        <a:buNone/>
-                                      </a:pPr>
-                                      <a:r>
-                                        <a:rPr lang="en-US" sz="1200">
-                                          <a:latin typeface="Calibri"/>
-                                          <a:ea typeface="Calibri"/>
-                                          <a:cs typeface="Calibri"/>
-                                          <a:sym typeface="Calibri"/>
-                                        </a:rPr>
-                                        <a:t>Historial de Movimientos del producto</a:t>
-                                      </a:r>
-                                      <a:endParaRPr sz="1200">
-                                        <a:latin typeface="Calibri"/>
-                                        <a:ea typeface="Calibri"/>
-                                        <a:cs typeface="Calibri"/>
-                                        <a:sym typeface="Calibri"/>
-                                      </a:endParaRPr>
-                                    </a:p>
-                                  </a:txBody>
-                                  <a:tcPr marT="91425" marB="91425" marR="28575" marL="28575" anchor="ctr">
-                                    <a:lnL cap="flat" cmpd="sng" w="9525">
-                                      <a:solidFill>
-                                        <a:srgbClr val="000000"/>
-                                      </a:solidFill>
-                                      <a:prstDash val="solid"/>
-                                      <a:round/>
-                                      <a:headEnd len="sm" w="sm" type="none"/>
-                                      <a:tailEnd len="sm" w="sm" type="none"/>
-                                    </a:lnL>
-                                    <a:lnR cap="flat" cmpd="sng" w="9525">
-                                      <a:solidFill>
-                                        <a:srgbClr val="000000"/>
-                                      </a:solidFill>
-                                      <a:prstDash val="solid"/>
-                                      <a:round/>
-                                      <a:headEnd len="sm" w="sm" type="none"/>
-                                      <a:tailEnd len="sm" w="sm" type="none"/>
-                                    </a:lnR>
-                                    <a:lnT cap="flat" cmpd="sng" w="9525">
-                                      <a:solidFill>
-                                        <a:srgbClr val="000000"/>
-                                      </a:solidFill>
-                                      <a:prstDash val="solid"/>
-                                      <a:round/>
-                                      <a:headEnd len="sm" w="sm" type="none"/>
-                                      <a:tailEnd len="sm" w="sm" type="none"/>
-                                    </a:lnT>
-                                    <a:lnB cap="flat" cmpd="sng" w="9525">
-                                      <a:solidFill>
-                                        <a:srgbClr val="000000"/>
-                                      </a:solidFill>
-                                      <a:prstDash val="solid"/>
-                                      <a:round/>
-                                      <a:headEnd len="sm" w="sm" type="none"/>
-                                      <a:tailEnd len="sm" w="sm" type="none"/>
-                                    </a:lnB>
-                                  </a:tcPr>
-                                </a:tc>
-                              </a:tr>
-                              <a:tr h="200025">
-                                <a:tc>
-                                  <a:txBody>
-                                    <a:bodyPr/>
-                                    <a:lstStyle/>
-                                    <a:p>
-                                      <a:pPr indent="0" lvl="0" marL="0" rtl="0" algn="ctr">
-                                        <a:lnSpc>
-                                          <a:spcPct val="115000"/>
-                                        </a:lnSpc>
-                                        <a:spcBef>
-                                          <a:spcPts val="0"/>
-                                        </a:spcBef>
-                                        <a:spcAft>
-                                          <a:spcPts val="0"/>
-                                        </a:spcAft>
-                                        <a:buNone/>
-                                      </a:pPr>
-                                      <a:r>
-                                        <a:rPr lang="en-US" sz="1200">
-                                          <a:latin typeface="Calibri"/>
-                                          <a:ea typeface="Calibri"/>
-                                          <a:cs typeface="Calibri"/>
-                                          <a:sym typeface="Calibri"/>
-                                        </a:rPr>
-                                        <a:t>1</a:t>
-                                      </a:r>
-                                      <a:endParaRPr sz="1200">
-                                        <a:latin typeface="Calibri"/>
-                                        <a:ea typeface="Calibri"/>
-                                        <a:cs typeface="Calibri"/>
-                                        <a:sym typeface="Calibri"/>
-                                      </a:endParaRPr>
-                                    </a:p>
-                                  </a:txBody>
-                                  <a:tcPr marT="91425" marB="91425" marR="28575" marL="28575" anchor="b">
-                                    <a:lnL cap="flat" cmpd="sng" w="9525">
-                                      <a:solidFill>
-                                        <a:srgbClr val="000000"/>
-                                      </a:solidFill>
-                                      <a:prstDash val="solid"/>
-                                      <a:round/>
-                                      <a:headEnd len="sm" w="sm" type="none"/>
-                                      <a:tailEnd len="sm" w="sm" type="none"/>
-                                    </a:lnL>
-                                    <a:lnR cap="flat" cmpd="sng" w="9525">
-                                      <a:solidFill>
-                                        <a:srgbClr val="000000"/>
-                                      </a:solidFill>
-                                      <a:prstDash val="solid"/>
-                                      <a:round/>
-                                      <a:headEnd len="sm" w="sm" type="none"/>
-                                      <a:tailEnd len="sm" w="sm" type="none"/>
-                                    </a:lnR>
-                                    <a:lnT cap="flat" cmpd="sng" w="9525">
-                                      <a:solidFill>
-                                        <a:srgbClr val="CCCCCC"/>
-                                      </a:solidFill>
-                                      <a:prstDash val="solid"/>
-                                      <a:round/>
-                                      <a:headEnd len="sm" w="sm" type="none"/>
-                                      <a:tailEnd len="sm" w="sm" type="none"/>
-                                    </a:lnT>
-                                    <a:lnB cap="flat" cmpd="sng" w="9525">
-                                      <a:solidFill>
-                                        <a:srgbClr val="CCCCCC"/>
-                                      </a:solidFill>
-                                      <a:prstDash val="solid"/>
-                                      <a:round/>
-                                      <a:headEnd len="sm" w="sm" type="none"/>
-                                      <a:tailEnd len="sm" w="sm" type="none"/>
-                                    </a:lnB>
-                                  </a:tcPr>
-                                </a:tc>
-                                <a:tc>
-                                  <a:txBody>
-                                    <a:bodyPr/>
-                                    <a:lstStyle/>
-                                    <a:p>
-                                      <a:pPr indent="0" lvl="0" marL="0" rtl="0" algn="l">
-                                        <a:lnSpc>
-                                          <a:spcPct val="115000"/>
-                                        </a:lnSpc>
-                                        <a:spcBef>
-                                          <a:spcPts val="0"/>
-                                        </a:spcBef>
-                                        <a:spcAft>
-                                          <a:spcPts val="0"/>
-                                        </a:spcAft>
-                                        <a:buNone/>
-                                      </a:pPr>
-                                      <a:r>
-                                        <a:rPr lang="en-US" sz="1200">
-                                          <a:latin typeface="Calibri"/>
-                                          <a:ea typeface="Calibri"/>
-                                          <a:cs typeface="Calibri"/>
-                                          <a:sym typeface="Calibri"/>
-                                        </a:rPr>
-                                        <a:t>M-05</a:t>
-                                      </a:r>
-                                      <a:endParaRPr sz="1200">
-                                        <a:latin typeface="Calibri"/>
-                                        <a:ea typeface="Calibri"/>
-                                        <a:cs typeface="Calibri"/>
-                                        <a:sym typeface="Calibri"/>
-                                      </a:endParaRPr>
-                                    </a:p>
-                                  </a:txBody>
-                                  <a:tcPr marT="91425" marB="91425" marR="28575" marL="28575" anchor="ctr">
-                                    <a:lnL cap="flat" cmpd="sng" w="9525">
-                                      <a:solidFill>
-                                        <a:srgbClr val="000000"/>
-                                      </a:solidFill>
-                                      <a:prstDash val="solid"/>
-                                      <a:round/>
-                                      <a:headEnd len="sm" w="sm" type="none"/>
-                                      <a:tailEnd len="sm" w="sm" type="none"/>
-                                    </a:lnL>
-                                    <a:lnR cap="flat" cmpd="sng" w="9525">
-                                      <a:solidFill>
-                                        <a:srgbClr val="000000"/>
-                                      </a:solidFill>
-                                      <a:prstDash val="solid"/>
-                                      <a:round/>
-                                      <a:headEnd len="sm" w="sm" type="none"/>
-                                      <a:tailEnd len="sm" w="sm" type="none"/>
-                                    </a:lnR>
-                                    <a:lnT cap="flat" cmpd="sng" w="9525">
-                                      <a:solidFill>
-                                        <a:srgbClr val="000000"/>
-                                      </a:solidFill>
-                                      <a:prstDash val="solid"/>
-                                      <a:round/>
-                                      <a:headEnd len="sm" w="sm" type="none"/>
-                                      <a:tailEnd len="sm" w="sm" type="none"/>
-                                    </a:lnT>
-                                    <a:lnB cap="flat" cmpd="sng" w="9525">
-                                      <a:solidFill>
-                                        <a:srgbClr val="000000"/>
-                                      </a:solidFill>
-                                      <a:prstDash val="solid"/>
-                                      <a:round/>
-                                      <a:headEnd len="sm" w="sm" type="none"/>
-                                      <a:tailEnd len="sm" w="sm" type="none"/>
-                                    </a:lnB>
-                                  </a:tcPr>
-                                </a:tc>
-                                <a:tc>
-                                  <a:txBody>
-                                    <a:bodyPr/>
-                                    <a:lstStyle/>
-                                    <a:p>
-                                      <a:pPr indent="0" lvl="0" marL="0" rtl="0" algn="l">
-                                        <a:lnSpc>
-                                          <a:spcPct val="115000"/>
-                                        </a:lnSpc>
-                                        <a:spcBef>
-                                          <a:spcPts val="0"/>
-                                        </a:spcBef>
-                                        <a:spcAft>
-                                          <a:spcPts val="0"/>
-                                        </a:spcAft>
-                                        <a:buNone/>
-                                      </a:pPr>
-                                      <a:r>
-                                        <a:rPr lang="en-US" sz="1200">
-                                          <a:latin typeface="Calibri"/>
-                                          <a:ea typeface="Calibri"/>
-                                          <a:cs typeface="Calibri"/>
-                                          <a:sym typeface="Calibri"/>
-                                        </a:rPr>
-                                        <a:t>Perfil (login) personalizado por empresa/usuario.</a:t>
-                                      </a:r>
-                                      <a:endParaRPr sz="1200">
-                                        <a:latin typeface="Calibri"/>
-                                        <a:ea typeface="Calibri"/>
-                                        <a:cs typeface="Calibri"/>
-                                        <a:sym typeface="Calibri"/>
-                                      </a:endParaRPr>
-                                    </a:p>
-                                  </a:txBody>
-                                  <a:tcPr marT="91425" marB="91425" marR="28575" marL="28575" anchor="ctr">
-                                    <a:lnL cap="flat" cmpd="sng" w="9525">
-                                      <a:solidFill>
-                                        <a:srgbClr val="000000"/>
-                                      </a:solidFill>
-                                      <a:prstDash val="solid"/>
-                                      <a:round/>
-                                      <a:headEnd len="sm" w="sm" type="none"/>
-                                      <a:tailEnd len="sm" w="sm" type="none"/>
-                                    </a:lnL>
-                                    <a:lnR cap="flat" cmpd="sng" w="9525">
-                                      <a:solidFill>
-                                        <a:srgbClr val="000000"/>
-                                      </a:solidFill>
-                                      <a:prstDash val="solid"/>
-                                      <a:round/>
-                                      <a:headEnd len="sm" w="sm" type="none"/>
-                                      <a:tailEnd len="sm" w="sm" type="none"/>
-                                    </a:lnR>
-                                    <a:lnT cap="flat" cmpd="sng" w="9525">
-                                      <a:solidFill>
-                                        <a:srgbClr val="000000"/>
-                                      </a:solidFill>
-                                      <a:prstDash val="solid"/>
-                                      <a:round/>
-                                      <a:headEnd len="sm" w="sm" type="none"/>
-                                      <a:tailEnd len="sm" w="sm" type="none"/>
-                                    </a:lnT>
-                                    <a:lnB cap="flat" cmpd="sng" w="9525">
-                                      <a:solidFill>
-                                        <a:srgbClr val="000000"/>
-                                      </a:solidFill>
-                                      <a:prstDash val="solid"/>
-                                      <a:round/>
-                                      <a:headEnd len="sm" w="sm" type="none"/>
-                                      <a:tailEnd len="sm" w="sm" type="none"/>
-                                    </a:lnB>
-                                  </a:tcPr>
-                                </a:tc>
-                              </a:tr>
-                              <a:tr h="200025">
-                                <a:tc>
-                                  <a:txBody>
-                                    <a:bodyPr/>
-                                    <a:lstStyle/>
-                                    <a:p>
-                                      <a:pPr indent="0" lvl="0" marL="0" rtl="0" algn="ctr">
-                                        <a:lnSpc>
-                                          <a:spcPct val="115000"/>
-                                        </a:lnSpc>
-                                        <a:spcBef>
-                                          <a:spcPts val="0"/>
-                                        </a:spcBef>
-                                        <a:spcAft>
-                                          <a:spcPts val="0"/>
-                                        </a:spcAft>
-                                        <a:buNone/>
-                                      </a:pPr>
-                                      <a:r>
-                                        <a:rPr lang="en-US" sz="1200">
-                                          <a:latin typeface="Calibri"/>
-                                          <a:ea typeface="Calibri"/>
-                                          <a:cs typeface="Calibri"/>
-                                          <a:sym typeface="Calibri"/>
-                                        </a:rPr>
-                                        <a:t>2</a:t>
-                                      </a:r>
-                                      <a:endParaRPr sz="1200">
-                                        <a:latin typeface="Calibri"/>
-                                        <a:ea typeface="Calibri"/>
-                                        <a:cs typeface="Calibri"/>
-                                        <a:sym typeface="Calibri"/>
-                                      </a:endParaRPr>
-                                    </a:p>
-                                  </a:txBody>
-                                  <a:tcPr marT="91425" marB="91425" marR="28575" marL="28575" anchor="b">
-                                    <a:lnL cap="flat" cmpd="sng" w="9525">
-                                      <a:solidFill>
-                                        <a:srgbClr val="000000"/>
-                                      </a:solidFill>
-                                      <a:prstDash val="solid"/>
-                                      <a:round/>
-                                      <a:headEnd len="sm" w="sm" type="none"/>
-                                      <a:tailEnd len="sm" w="sm" type="none"/>
-                                    </a:lnL>
-                                    <a:lnR cap="flat" cmpd="sng" w="9525">
-                                      <a:solidFill>
-                                        <a:srgbClr val="000000"/>
-                                      </a:solidFill>
-                                      <a:prstDash val="solid"/>
-                                      <a:round/>
-                                      <a:headEnd len="sm" w="sm" type="none"/>
-                                      <a:tailEnd len="sm" w="sm" type="none"/>
-                                    </a:lnR>
-                                    <a:lnT cap="flat" cmpd="sng" w="9525">
-                                      <a:solidFill>
-                                        <a:srgbClr val="CCCCCC"/>
-                                      </a:solidFill>
-                                      <a:prstDash val="solid"/>
-                                      <a:round/>
-                                      <a:headEnd len="sm" w="sm" type="none"/>
-                                      <a:tailEnd len="sm" w="sm" type="none"/>
-                                    </a:lnT>
-                                    <a:lnB cap="flat" cmpd="sng" w="9525">
-                                      <a:solidFill>
-                                        <a:srgbClr val="000000"/>
-                                      </a:solidFill>
-                                      <a:prstDash val="solid"/>
-                                      <a:round/>
-                                      <a:headEnd len="sm" w="sm" type="none"/>
-                                      <a:tailEnd len="sm" w="sm" type="none"/>
-                                    </a:lnB>
-                                  </a:tcPr>
-                                </a:tc>
-                                <a:tc>
-                                  <a:txBody>
-                                    <a:bodyPr/>
-                                    <a:lstStyle/>
-                                    <a:p>
-                                      <a:pPr indent="0" lvl="0" marL="0" rtl="0" algn="l">
-                                        <a:lnSpc>
-                                          <a:spcPct val="115000"/>
-                                        </a:lnSpc>
-                                        <a:spcBef>
-                                          <a:spcPts val="0"/>
-                                        </a:spcBef>
-                                        <a:spcAft>
-                                          <a:spcPts val="0"/>
-                                        </a:spcAft>
-                                        <a:buNone/>
-                                      </a:pPr>
-                                      <a:r>
-                                        <a:rPr lang="en-US" sz="1200">
-                                          <a:latin typeface="Calibri"/>
-                                          <a:ea typeface="Calibri"/>
-                                          <a:cs typeface="Calibri"/>
-                                          <a:sym typeface="Calibri"/>
-                                        </a:rPr>
-                                        <a:t>M-06</a:t>
-                                      </a:r>
-                                      <a:endParaRPr sz="1200">
-                                        <a:latin typeface="Calibri"/>
-                                        <a:ea typeface="Calibri"/>
-                                        <a:cs typeface="Calibri"/>
-                                        <a:sym typeface="Calibri"/>
-                                      </a:endParaRPr>
-                                    </a:p>
-                                  </a:txBody>
-                                  <a:tcPr marT="91425" marB="91425" marR="28575" marL="28575" anchor="ctr">
-                                    <a:lnL cap="flat" cmpd="sng" w="9525">
-                                      <a:solidFill>
-                                        <a:srgbClr val="000000"/>
-                                      </a:solidFill>
-                                      <a:prstDash val="solid"/>
-                                      <a:round/>
-                                      <a:headEnd len="sm" w="sm" type="none"/>
-                                      <a:tailEnd len="sm" w="sm" type="none"/>
-                                    </a:lnL>
-                                    <a:lnR cap="flat" cmpd="sng" w="9525">
-                                      <a:solidFill>
-                                        <a:srgbClr val="000000"/>
-                                      </a:solidFill>
-                                      <a:prstDash val="solid"/>
-                                      <a:round/>
-                                      <a:headEnd len="sm" w="sm" type="none"/>
-                                      <a:tailEnd len="sm" w="sm" type="none"/>
-                                    </a:lnR>
-                                    <a:lnT cap="flat" cmpd="sng" w="9525">
-                                      <a:solidFill>
-                                        <a:srgbClr val="000000"/>
-                                      </a:solidFill>
-                                      <a:prstDash val="solid"/>
-                                      <a:round/>
-                                      <a:headEnd len="sm" w="sm" type="none"/>
-                                      <a:tailEnd len="sm" w="sm" type="none"/>
-                                    </a:lnT>
-                                    <a:lnB cap="flat" cmpd="sng" w="9525">
-                                      <a:solidFill>
-                                        <a:srgbClr val="000000"/>
-                                      </a:solidFill>
-                                      <a:prstDash val="solid"/>
-                                      <a:round/>
-                                      <a:headEnd len="sm" w="sm" type="none"/>
-                                      <a:tailEnd len="sm" w="sm" type="none"/>
-                                    </a:lnB>
-                                  </a:tcPr>
-                                </a:tc>
-                                <a:tc>
-                                  <a:txBody>
-                                    <a:bodyPr/>
-                                    <a:lstStyle/>
-                                    <a:p>
-                                      <a:pPr indent="0" lvl="0" marL="0" rtl="0" algn="l">
-                                        <a:lnSpc>
-                                          <a:spcPct val="115000"/>
-                                        </a:lnSpc>
-                                        <a:spcBef>
-                                          <a:spcPts val="0"/>
-                                        </a:spcBef>
-                                        <a:spcAft>
-                                          <a:spcPts val="0"/>
-                                        </a:spcAft>
-                                        <a:buNone/>
-                                      </a:pPr>
-                                      <a:r>
-                                        <a:rPr lang="en-US" sz="1200">
-                                          <a:latin typeface="Calibri"/>
-                                          <a:ea typeface="Calibri"/>
-                                          <a:cs typeface="Calibri"/>
-                                          <a:sym typeface="Calibri"/>
-                                        </a:rPr>
-                                        <a:t>Módulo de gestión de promociones dinámicas.</a:t>
-                                      </a:r>
-                                      <a:endParaRPr sz="1200">
-                                        <a:latin typeface="Calibri"/>
-                                        <a:ea typeface="Calibri"/>
-                                        <a:cs typeface="Calibri"/>
-                                        <a:sym typeface="Calibri"/>
-                                      </a:endParaRPr>
-                                    </a:p>
-                                  </a:txBody>
-                                  <a:tcPr marT="91425" marB="91425" marR="28575" marL="28575" anchor="ctr">
-                                    <a:lnL cap="flat" cmpd="sng" w="9525">
-                                      <a:solidFill>
-                                        <a:srgbClr val="000000"/>
-                                      </a:solidFill>
-                                      <a:prstDash val="solid"/>
-                                      <a:round/>
-                                      <a:headEnd len="sm" w="sm" type="none"/>
-                                      <a:tailEnd len="sm" w="sm" type="none"/>
-                                    </a:lnL>
-                                    <a:lnR cap="flat" cmpd="sng" w="9525">
-                                      <a:solidFill>
-                                        <a:srgbClr val="000000"/>
-                                      </a:solidFill>
-                                      <a:prstDash val="solid"/>
-                                      <a:round/>
-                                      <a:headEnd len="sm" w="sm" type="none"/>
-                                      <a:tailEnd len="sm" w="sm" type="none"/>
-                                    </a:lnR>
-                                    <a:lnT cap="flat" cmpd="sng" w="9525">
-                                      <a:solidFill>
-                                        <a:srgbClr val="000000"/>
-                                      </a:solidFill>
-                                      <a:prstDash val="solid"/>
-                                      <a:round/>
-                                      <a:headEnd len="sm" w="sm" type="none"/>
-                                      <a:tailEnd len="sm" w="sm" type="none"/>
-                                    </a:lnT>
-                                    <a:lnB cap="flat" cmpd="sng" w="9525">
-                                      <a:solidFill>
-                                        <a:srgbClr val="000000"/>
-                                      </a:solidFill>
-                                      <a:prstDash val="solid"/>
-                                      <a:round/>
-                                      <a:headEnd len="sm" w="sm" type="none"/>
-                                      <a:tailEnd len="sm" w="sm" type="none"/>
-                                    </a:lnB>
-                                  </a:tcPr>
-                                </a:tc>
-                              </a:tr>
-                            </a:tbl>
-                          </a:graphicData>
-                        </a:graphic>
-                      </wpg:graphicFrame>
-                    </wpg:wgp>
-                  </a:graphicData>
-                </a:graphic>
-              </wp:inline>
-            </w:drawing>
-          </mc:Choice>
-          <mc:Fallback>
-            <w:drawing>
-              <wp:inline distB="114300" distT="114300" distL="114300" distR="114300">
-                <wp:extent cx="3893974" cy="1891545"/>
-                <wp:effectExtent b="0" l="0" r="0" t="0"/>
-                <wp:docPr id="3" name="image3.png"/>
-                <a:graphic>
-                  <a:graphicData uri="http://schemas.openxmlformats.org/drawingml/2006/picture">
-                    <pic:pic>
-                      <pic:nvPicPr>
-                        <pic:cNvPr id="0" name="image3.png"/>
-                        <pic:cNvPicPr preferRelativeResize="0"/>
-                      </pic:nvPicPr>
-                      <pic:blipFill>
-                        <a:blip r:embed="rId7"/>
-                        <a:srcRect/>
-                        <a:stretch>
-                          <a:fillRect/>
-                        </a:stretch>
-                      </pic:blipFill>
-                      <pic:spPr>
-                        <a:xfrm>
-                          <a:off x="0" y="0"/>
-                          <a:ext cx="3893974" cy="1891545"/>
-                        </a:xfrm>
-                        <a:prstGeom prst="rect"/>
-                        <a:ln/>
-                      </pic:spPr>
-                    </pic:pic>
-                  </a:graphicData>
-                </a:graphic>
-              </wp:inline>
-            </w:drawing>
-          </mc:Fallback>
-        </mc:AlternateContent>
+      </w:pPr>
+      <w:r>
+        <w:rPr>
+          <w:rtl w:val="0"/>
+        </w:rPr>
       </w:r>
+    </w:p>
+    <w:p>
+      <w:pPr>
+        <w:rPr/>
+      </w:pPr>
+      <w:r>
+        <w:rPr>
+          <w:rtl w:val="0"/>
+        </w:rPr>
+      </w:r>
+    </w:p>
+    <w:tbl>
+      <w:tblPr>
+        <w:tblStyle w:val="Table1"/>
+        <w:tblW w:w="9029.0" w:type="dxa"/>
+        <w:jc w:val="left"/>
+        <w:tblBorders>
+          <w:top w:color="000000" w:space="0" w:sz="8" w:val="single"/>
+          <w:left w:color="000000" w:space="0" w:sz="8" w:val="single"/>
+          <w:bottom w:color="000000" w:space="0" w:sz="8" w:val="single"/>
+          <w:right w:color="000000" w:space="0" w:sz="8" w:val="single"/>
+          <w:insideH w:color="000000" w:space="0" w:sz="8" w:val="single"/>
+          <w:insideV w:color="000000" w:space="0" w:sz="8" w:val="single"/>
+        </w:tblBorders>
+        <w:tblLayout w:type="fixed"/>
+        <w:tblLook w:val="0600"/>
+      </w:tblPr>
+      <w:tblGrid>
+        <w:gridCol w:w="3009.6666666666665"/>
+        <w:gridCol w:w="3009.6666666666665"/>
+        <w:gridCol w:w="3009.6666666666665"/>
+        <w:tblGridChange w:id="0">
+          <w:tblGrid>
+            <w:gridCol w:w="3009.6666666666665"/>
+            <w:gridCol w:w="3009.6666666666665"/>
+            <w:gridCol w:w="3009.6666666666665"/>
+          </w:tblGrid>
+        </w:tblGridChange>
+      </w:tblGrid>
+      <w:tr>
+        <w:trPr>
+          <w:cantSplit w:val="0"/>
+          <w:tblHeader w:val="0"/>
+        </w:trPr>
+        <w:tc>
+          <w:tcPr>
+            <w:shd w:fill="auto" w:val="clear"/>
+            <w:tcMar>
+              <w:top w:w="100.0" w:type="dxa"/>
+              <w:left w:w="100.0" w:type="dxa"/>
+              <w:bottom w:w="100.0" w:type="dxa"/>
+              <w:right w:w="100.0" w:type="dxa"/>
+            </w:tcMar>
+            <w:vAlign w:val="top"/>
+          </w:tcPr>
+          <w:p>
+            <w:pPr>
+              <w:keepNext w:val="0"/>
+              <w:keepLines w:val="0"/>
+              <w:pageBreakBefore w:val="0"/>
+              <w:widowControl w:val="0"/>
+              <w:pBdr>
+                <w:top w:space="0" w:sz="0" w:val="nil"/>
+                <w:left w:space="0" w:sz="0" w:val="nil"/>
+                <w:bottom w:space="0" w:sz="0" w:val="nil"/>
+                <w:right w:space="0" w:sz="0" w:val="nil"/>
+                <w:between w:space="0" w:sz="0" w:val="nil"/>
+              </w:pBdr>
+              <w:shd w:fill="auto" w:val="clear"/>
+              <w:spacing w:after="0" w:before="0" w:line="240" w:lineRule="auto"/>
+              <w:ind w:left="0" w:right="0" w:firstLine="0"/>
+              <w:jc w:val="left"/>
+              <w:rPr/>
+            </w:pPr>
+            <w:r>
+              <w:rPr>
+                <w:rtl w:val="0"/>
+              </w:rPr>
+              <w:t xml:space="preserve">Orden </w:t>
+            </w:r>
+          </w:p>
+        </w:tc>
+        <w:tc>
+          <w:tcPr>
+            <w:shd w:fill="9fc5e8" w:val="clear"/>
+            <w:tcMar>
+              <w:top w:w="100.0" w:type="dxa"/>
+              <w:left w:w="100.0" w:type="dxa"/>
+              <w:bottom w:w="100.0" w:type="dxa"/>
+              <w:right w:w="100.0" w:type="dxa"/>
+            </w:tcMar>
+            <w:vAlign w:val="top"/>
+          </w:tcPr>
+          <w:p>
+            <w:pPr>
+              <w:keepNext w:val="0"/>
+              <w:keepLines w:val="0"/>
+              <w:pageBreakBefore w:val="0"/>
+              <w:widowControl w:val="0"/>
+              <w:pBdr>
+                <w:top w:space="0" w:sz="0" w:val="nil"/>
+                <w:left w:space="0" w:sz="0" w:val="nil"/>
+                <w:bottom w:space="0" w:sz="0" w:val="nil"/>
+                <w:right w:space="0" w:sz="0" w:val="nil"/>
+                <w:between w:space="0" w:sz="0" w:val="nil"/>
+              </w:pBdr>
+              <w:shd w:fill="auto" w:val="clear"/>
+              <w:spacing w:after="0" w:before="0" w:line="240" w:lineRule="auto"/>
+              <w:ind w:left="0" w:right="0" w:firstLine="0"/>
+              <w:jc w:val="left"/>
+              <w:rPr>
+                <w:b w:val="1"/>
+              </w:rPr>
+            </w:pPr>
+            <w:r>
+              <w:rPr>
+                <w:b w:val="1"/>
+                <w:rtl w:val="0"/>
+              </w:rPr>
+              <w:t xml:space="preserve">ID_MODULO</w:t>
+            </w:r>
+          </w:p>
+        </w:tc>
+        <w:tc>
+          <w:tcPr>
+            <w:shd w:fill="9fc5e8" w:val="clear"/>
+            <w:tcMar>
+              <w:top w:w="100.0" w:type="dxa"/>
+              <w:left w:w="100.0" w:type="dxa"/>
+              <w:bottom w:w="100.0" w:type="dxa"/>
+              <w:right w:w="100.0" w:type="dxa"/>
+            </w:tcMar>
+            <w:vAlign w:val="top"/>
+          </w:tcPr>
+          <w:p>
+            <w:pPr>
+              <w:keepNext w:val="0"/>
+              <w:keepLines w:val="0"/>
+              <w:pageBreakBefore w:val="0"/>
+              <w:widowControl w:val="0"/>
+              <w:pBdr>
+                <w:top w:space="0" w:sz="0" w:val="nil"/>
+                <w:left w:space="0" w:sz="0" w:val="nil"/>
+                <w:bottom w:space="0" w:sz="0" w:val="nil"/>
+                <w:right w:space="0" w:sz="0" w:val="nil"/>
+                <w:between w:space="0" w:sz="0" w:val="nil"/>
+              </w:pBdr>
+              <w:shd w:fill="auto" w:val="clear"/>
+              <w:spacing w:after="0" w:before="0" w:line="240" w:lineRule="auto"/>
+              <w:ind w:left="0" w:right="0" w:firstLine="0"/>
+              <w:jc w:val="left"/>
+              <w:rPr>
+                <w:b w:val="1"/>
+              </w:rPr>
+            </w:pPr>
+            <w:r>
+              <w:rPr>
+                <w:b w:val="1"/>
+                <w:rtl w:val="0"/>
+              </w:rPr>
+              <w:t xml:space="preserve">Módulo</w:t>
+            </w:r>
+          </w:p>
+        </w:tc>
+      </w:tr>
+      <w:tr>
+        <w:trPr>
+          <w:cantSplit w:val="0"/>
+          <w:tblHeader w:val="0"/>
+        </w:trPr>
+        <w:tc>
+          <w:tcPr>
+            <w:shd w:fill="auto" w:val="clear"/>
+            <w:tcMar>
+              <w:top w:w="100.0" w:type="dxa"/>
+              <w:left w:w="100.0" w:type="dxa"/>
+              <w:bottom w:w="100.0" w:type="dxa"/>
+              <w:right w:w="100.0" w:type="dxa"/>
+            </w:tcMar>
+            <w:vAlign w:val="top"/>
+          </w:tcPr>
+          <w:p>
+            <w:pPr>
+              <w:keepNext w:val="0"/>
+              <w:keepLines w:val="0"/>
+              <w:pageBreakBefore w:val="0"/>
+              <w:widowControl w:val="0"/>
+              <w:pBdr>
+                <w:top w:space="0" w:sz="0" w:val="nil"/>
+                <w:left w:space="0" w:sz="0" w:val="nil"/>
+                <w:bottom w:space="0" w:sz="0" w:val="nil"/>
+                <w:right w:space="0" w:sz="0" w:val="nil"/>
+                <w:between w:space="0" w:sz="0" w:val="nil"/>
+              </w:pBdr>
+              <w:shd w:fill="auto" w:val="clear"/>
+              <w:spacing w:after="0" w:before="0" w:line="240" w:lineRule="auto"/>
+              <w:ind w:left="0" w:right="0" w:firstLine="0"/>
+              <w:jc w:val="left"/>
+              <w:rPr/>
+            </w:pPr>
+            <w:r>
+              <w:rPr>
+                <w:rtl w:val="0"/>
+              </w:rPr>
+              <w:t xml:space="preserve">3</w:t>
+            </w:r>
+          </w:p>
+        </w:tc>
+        <w:tc>
+          <w:tcPr>
+            <w:shd w:fill="auto" w:val="clear"/>
+            <w:tcMar>
+              <w:top w:w="100.0" w:type="dxa"/>
+              <w:left w:w="100.0" w:type="dxa"/>
+              <w:bottom w:w="100.0" w:type="dxa"/>
+              <w:right w:w="100.0" w:type="dxa"/>
+            </w:tcMar>
+            <w:vAlign w:val="top"/>
+          </w:tcPr>
+          <w:p>
+            <w:pPr>
+              <w:keepNext w:val="0"/>
+              <w:keepLines w:val="0"/>
+              <w:pageBreakBefore w:val="0"/>
+              <w:widowControl w:val="0"/>
+              <w:pBdr>
+                <w:top w:space="0" w:sz="0" w:val="nil"/>
+                <w:left w:space="0" w:sz="0" w:val="nil"/>
+                <w:bottom w:space="0" w:sz="0" w:val="nil"/>
+                <w:right w:space="0" w:sz="0" w:val="nil"/>
+                <w:between w:space="0" w:sz="0" w:val="nil"/>
+              </w:pBdr>
+              <w:shd w:fill="auto" w:val="clear"/>
+              <w:spacing w:after="0" w:before="0" w:line="240" w:lineRule="auto"/>
+              <w:ind w:left="0" w:right="0" w:firstLine="0"/>
+              <w:jc w:val="left"/>
+              <w:rPr/>
+            </w:pPr>
+            <w:r>
+              <w:rPr>
+                <w:rtl w:val="0"/>
+              </w:rPr>
+              <w:t xml:space="preserve">M-01</w:t>
+            </w:r>
+          </w:p>
+        </w:tc>
+        <w:tc>
+          <w:tcPr>
+            <w:shd w:fill="auto" w:val="clear"/>
+            <w:tcMar>
+              <w:top w:w="100.0" w:type="dxa"/>
+              <w:left w:w="100.0" w:type="dxa"/>
+              <w:bottom w:w="100.0" w:type="dxa"/>
+              <w:right w:w="100.0" w:type="dxa"/>
+            </w:tcMar>
+            <w:vAlign w:val="top"/>
+          </w:tcPr>
+          <w:p>
+            <w:pPr>
+              <w:keepNext w:val="0"/>
+              <w:keepLines w:val="0"/>
+              <w:pageBreakBefore w:val="0"/>
+              <w:widowControl w:val="0"/>
+              <w:pBdr>
+                <w:top w:space="0" w:sz="0" w:val="nil"/>
+                <w:left w:space="0" w:sz="0" w:val="nil"/>
+                <w:bottom w:space="0" w:sz="0" w:val="nil"/>
+                <w:right w:space="0" w:sz="0" w:val="nil"/>
+                <w:between w:space="0" w:sz="0" w:val="nil"/>
+              </w:pBdr>
+              <w:shd w:fill="auto" w:val="clear"/>
+              <w:spacing w:after="0" w:before="0" w:line="240" w:lineRule="auto"/>
+              <w:ind w:left="0" w:right="0" w:firstLine="0"/>
+              <w:jc w:val="left"/>
+              <w:rPr/>
+            </w:pPr>
+            <w:r>
+              <w:rPr>
+                <w:rtl w:val="0"/>
+              </w:rPr>
+              <w:t xml:space="preserve">Gestión de Inventario y recursos del cliente</w:t>
+            </w:r>
+          </w:p>
+        </w:tc>
+      </w:tr>
+      <w:tr>
+        <w:trPr>
+          <w:cantSplit w:val="0"/>
+          <w:tblHeader w:val="0"/>
+        </w:trPr>
+        <w:tc>
+          <w:tcPr>
+            <w:shd w:fill="auto" w:val="clear"/>
+            <w:tcMar>
+              <w:top w:w="100.0" w:type="dxa"/>
+              <w:left w:w="100.0" w:type="dxa"/>
+              <w:bottom w:w="100.0" w:type="dxa"/>
+              <w:right w:w="100.0" w:type="dxa"/>
+            </w:tcMar>
+            <w:vAlign w:val="top"/>
+          </w:tcPr>
+          <w:p>
+            <w:pPr>
+              <w:keepNext w:val="0"/>
+              <w:keepLines w:val="0"/>
+              <w:pageBreakBefore w:val="0"/>
+              <w:widowControl w:val="0"/>
+              <w:pBdr>
+                <w:top w:space="0" w:sz="0" w:val="nil"/>
+                <w:left w:space="0" w:sz="0" w:val="nil"/>
+                <w:bottom w:space="0" w:sz="0" w:val="nil"/>
+                <w:right w:space="0" w:sz="0" w:val="nil"/>
+                <w:between w:space="0" w:sz="0" w:val="nil"/>
+              </w:pBdr>
+              <w:shd w:fill="auto" w:val="clear"/>
+              <w:spacing w:after="0" w:before="0" w:line="240" w:lineRule="auto"/>
+              <w:ind w:left="0" w:right="0" w:firstLine="0"/>
+              <w:jc w:val="left"/>
+              <w:rPr/>
+            </w:pPr>
+            <w:r>
+              <w:rPr>
+                <w:rtl w:val="0"/>
+              </w:rPr>
+              <w:t xml:space="preserve">4</w:t>
+            </w:r>
+          </w:p>
+        </w:tc>
+        <w:tc>
+          <w:tcPr>
+            <w:shd w:fill="auto" w:val="clear"/>
+            <w:tcMar>
+              <w:top w:w="100.0" w:type="dxa"/>
+              <w:left w:w="100.0" w:type="dxa"/>
+              <w:bottom w:w="100.0" w:type="dxa"/>
+              <w:right w:w="100.0" w:type="dxa"/>
+            </w:tcMar>
+            <w:vAlign w:val="top"/>
+          </w:tcPr>
+          <w:p>
+            <w:pPr>
+              <w:keepNext w:val="0"/>
+              <w:keepLines w:val="0"/>
+              <w:pageBreakBefore w:val="0"/>
+              <w:widowControl w:val="0"/>
+              <w:pBdr>
+                <w:top w:space="0" w:sz="0" w:val="nil"/>
+                <w:left w:space="0" w:sz="0" w:val="nil"/>
+                <w:bottom w:space="0" w:sz="0" w:val="nil"/>
+                <w:right w:space="0" w:sz="0" w:val="nil"/>
+                <w:between w:space="0" w:sz="0" w:val="nil"/>
+              </w:pBdr>
+              <w:shd w:fill="auto" w:val="clear"/>
+              <w:spacing w:after="0" w:before="0" w:line="240" w:lineRule="auto"/>
+              <w:ind w:left="0" w:right="0" w:firstLine="0"/>
+              <w:jc w:val="left"/>
+              <w:rPr/>
+            </w:pPr>
+            <w:r>
+              <w:rPr>
+                <w:rtl w:val="0"/>
+              </w:rPr>
+              <w:t xml:space="preserve">M-02</w:t>
+            </w:r>
+          </w:p>
+        </w:tc>
+        <w:tc>
+          <w:tcPr>
+            <w:shd w:fill="auto" w:val="clear"/>
+            <w:tcMar>
+              <w:top w:w="100.0" w:type="dxa"/>
+              <w:left w:w="100.0" w:type="dxa"/>
+              <w:bottom w:w="100.0" w:type="dxa"/>
+              <w:right w:w="100.0" w:type="dxa"/>
+            </w:tcMar>
+            <w:vAlign w:val="top"/>
+          </w:tcPr>
+          <w:p>
+            <w:pPr>
+              <w:keepNext w:val="0"/>
+              <w:keepLines w:val="0"/>
+              <w:pageBreakBefore w:val="0"/>
+              <w:widowControl w:val="0"/>
+              <w:pBdr>
+                <w:top w:space="0" w:sz="0" w:val="nil"/>
+                <w:left w:space="0" w:sz="0" w:val="nil"/>
+                <w:bottom w:space="0" w:sz="0" w:val="nil"/>
+                <w:right w:space="0" w:sz="0" w:val="nil"/>
+                <w:between w:space="0" w:sz="0" w:val="nil"/>
+              </w:pBdr>
+              <w:shd w:fill="auto" w:val="clear"/>
+              <w:spacing w:after="0" w:before="0" w:line="240" w:lineRule="auto"/>
+              <w:ind w:left="0" w:right="0" w:firstLine="0"/>
+              <w:jc w:val="left"/>
+              <w:rPr/>
+            </w:pPr>
+            <w:r>
+              <w:rPr>
+                <w:rtl w:val="0"/>
+              </w:rPr>
+              <w:t xml:space="preserve">Movimientos del producto</w:t>
+            </w:r>
+          </w:p>
+        </w:tc>
+      </w:tr>
+      <w:tr>
+        <w:trPr>
+          <w:cantSplit w:val="0"/>
+          <w:tblHeader w:val="0"/>
+        </w:trPr>
+        <w:tc>
+          <w:tcPr>
+            <w:shd w:fill="auto" w:val="clear"/>
+            <w:tcMar>
+              <w:top w:w="100.0" w:type="dxa"/>
+              <w:left w:w="100.0" w:type="dxa"/>
+              <w:bottom w:w="100.0" w:type="dxa"/>
+              <w:right w:w="100.0" w:type="dxa"/>
+            </w:tcMar>
+            <w:vAlign w:val="top"/>
+          </w:tcPr>
+          <w:p>
+            <w:pPr>
+              <w:keepNext w:val="0"/>
+              <w:keepLines w:val="0"/>
+              <w:pageBreakBefore w:val="0"/>
+              <w:widowControl w:val="0"/>
+              <w:pBdr>
+                <w:top w:space="0" w:sz="0" w:val="nil"/>
+                <w:left w:space="0" w:sz="0" w:val="nil"/>
+                <w:bottom w:space="0" w:sz="0" w:val="nil"/>
+                <w:right w:space="0" w:sz="0" w:val="nil"/>
+                <w:between w:space="0" w:sz="0" w:val="nil"/>
+              </w:pBdr>
+              <w:shd w:fill="auto" w:val="clear"/>
+              <w:spacing w:after="0" w:before="0" w:line="240" w:lineRule="auto"/>
+              <w:ind w:left="0" w:right="0" w:firstLine="0"/>
+              <w:jc w:val="left"/>
+              <w:rPr/>
+            </w:pPr>
+            <w:r>
+              <w:rPr>
+                <w:rtl w:val="0"/>
+              </w:rPr>
+              <w:t xml:space="preserve">5</w:t>
+            </w:r>
+          </w:p>
+        </w:tc>
+        <w:tc>
+          <w:tcPr>
+            <w:shd w:fill="auto" w:val="clear"/>
+            <w:tcMar>
+              <w:top w:w="100.0" w:type="dxa"/>
+              <w:left w:w="100.0" w:type="dxa"/>
+              <w:bottom w:w="100.0" w:type="dxa"/>
+              <w:right w:w="100.0" w:type="dxa"/>
+            </w:tcMar>
+            <w:vAlign w:val="top"/>
+          </w:tcPr>
+          <w:p>
+            <w:pPr>
+              <w:keepNext w:val="0"/>
+              <w:keepLines w:val="0"/>
+              <w:pageBreakBefore w:val="0"/>
+              <w:widowControl w:val="0"/>
+              <w:pBdr>
+                <w:top w:space="0" w:sz="0" w:val="nil"/>
+                <w:left w:space="0" w:sz="0" w:val="nil"/>
+                <w:bottom w:space="0" w:sz="0" w:val="nil"/>
+                <w:right w:space="0" w:sz="0" w:val="nil"/>
+                <w:between w:space="0" w:sz="0" w:val="nil"/>
+              </w:pBdr>
+              <w:shd w:fill="auto" w:val="clear"/>
+              <w:spacing w:after="0" w:before="0" w:line="240" w:lineRule="auto"/>
+              <w:ind w:left="0" w:right="0" w:firstLine="0"/>
+              <w:jc w:val="left"/>
+              <w:rPr/>
+            </w:pPr>
+            <w:r>
+              <w:rPr>
+                <w:rtl w:val="0"/>
+              </w:rPr>
+              <w:t xml:space="preserve">M-03</w:t>
+            </w:r>
+          </w:p>
+        </w:tc>
+        <w:tc>
+          <w:tcPr>
+            <w:shd w:fill="auto" w:val="clear"/>
+            <w:tcMar>
+              <w:top w:w="100.0" w:type="dxa"/>
+              <w:left w:w="100.0" w:type="dxa"/>
+              <w:bottom w:w="100.0" w:type="dxa"/>
+              <w:right w:w="100.0" w:type="dxa"/>
+            </w:tcMar>
+            <w:vAlign w:val="top"/>
+          </w:tcPr>
+          <w:p>
+            <w:pPr>
+              <w:keepNext w:val="0"/>
+              <w:keepLines w:val="0"/>
+              <w:pageBreakBefore w:val="0"/>
+              <w:widowControl w:val="0"/>
+              <w:pBdr>
+                <w:top w:space="0" w:sz="0" w:val="nil"/>
+                <w:left w:space="0" w:sz="0" w:val="nil"/>
+                <w:bottom w:space="0" w:sz="0" w:val="nil"/>
+                <w:right w:space="0" w:sz="0" w:val="nil"/>
+                <w:between w:space="0" w:sz="0" w:val="nil"/>
+              </w:pBdr>
+              <w:shd w:fill="auto" w:val="clear"/>
+              <w:spacing w:after="0" w:before="0" w:line="240" w:lineRule="auto"/>
+              <w:ind w:left="0" w:right="0" w:firstLine="0"/>
+              <w:jc w:val="left"/>
+              <w:rPr/>
+            </w:pPr>
+            <w:r>
+              <w:rPr>
+                <w:rtl w:val="0"/>
+              </w:rPr>
+              <w:t xml:space="preserve">Gestión de Proveedores</w:t>
+            </w:r>
+          </w:p>
+        </w:tc>
+      </w:tr>
+      <w:tr>
+        <w:trPr>
+          <w:cantSplit w:val="0"/>
+          <w:tblHeader w:val="0"/>
+        </w:trPr>
+        <w:tc>
+          <w:tcPr>
+            <w:shd w:fill="auto" w:val="clear"/>
+            <w:tcMar>
+              <w:top w:w="100.0" w:type="dxa"/>
+              <w:left w:w="100.0" w:type="dxa"/>
+              <w:bottom w:w="100.0" w:type="dxa"/>
+              <w:right w:w="100.0" w:type="dxa"/>
+            </w:tcMar>
+            <w:vAlign w:val="top"/>
+          </w:tcPr>
+          <w:p>
+            <w:pPr>
+              <w:keepNext w:val="0"/>
+              <w:keepLines w:val="0"/>
+              <w:pageBreakBefore w:val="0"/>
+              <w:widowControl w:val="0"/>
+              <w:pBdr>
+                <w:top w:space="0" w:sz="0" w:val="nil"/>
+                <w:left w:space="0" w:sz="0" w:val="nil"/>
+                <w:bottom w:space="0" w:sz="0" w:val="nil"/>
+                <w:right w:space="0" w:sz="0" w:val="nil"/>
+                <w:between w:space="0" w:sz="0" w:val="nil"/>
+              </w:pBdr>
+              <w:shd w:fill="auto" w:val="clear"/>
+              <w:spacing w:after="0" w:before="0" w:line="240" w:lineRule="auto"/>
+              <w:ind w:left="0" w:right="0" w:firstLine="0"/>
+              <w:jc w:val="left"/>
+              <w:rPr/>
+            </w:pPr>
+            <w:r>
+              <w:rPr>
+                <w:rtl w:val="0"/>
+              </w:rPr>
+              <w:t xml:space="preserve">6</w:t>
+            </w:r>
+          </w:p>
+        </w:tc>
+        <w:tc>
+          <w:tcPr>
+            <w:shd w:fill="auto" w:val="clear"/>
+            <w:tcMar>
+              <w:top w:w="100.0" w:type="dxa"/>
+              <w:left w:w="100.0" w:type="dxa"/>
+              <w:bottom w:w="100.0" w:type="dxa"/>
+              <w:right w:w="100.0" w:type="dxa"/>
+            </w:tcMar>
+            <w:vAlign w:val="top"/>
+          </w:tcPr>
+          <w:p>
+            <w:pPr>
+              <w:keepNext w:val="0"/>
+              <w:keepLines w:val="0"/>
+              <w:pageBreakBefore w:val="0"/>
+              <w:widowControl w:val="0"/>
+              <w:pBdr>
+                <w:top w:space="0" w:sz="0" w:val="nil"/>
+                <w:left w:space="0" w:sz="0" w:val="nil"/>
+                <w:bottom w:space="0" w:sz="0" w:val="nil"/>
+                <w:right w:space="0" w:sz="0" w:val="nil"/>
+                <w:between w:space="0" w:sz="0" w:val="nil"/>
+              </w:pBdr>
+              <w:shd w:fill="auto" w:val="clear"/>
+              <w:spacing w:after="0" w:before="0" w:line="240" w:lineRule="auto"/>
+              <w:ind w:left="0" w:right="0" w:firstLine="0"/>
+              <w:jc w:val="left"/>
+              <w:rPr/>
+            </w:pPr>
+            <w:r>
+              <w:rPr>
+                <w:rtl w:val="0"/>
+              </w:rPr>
+              <w:t xml:space="preserve">M-04</w:t>
+            </w:r>
+          </w:p>
+        </w:tc>
+        <w:tc>
+          <w:tcPr>
+            <w:shd w:fill="auto" w:val="clear"/>
+            <w:tcMar>
+              <w:top w:w="100.0" w:type="dxa"/>
+              <w:left w:w="100.0" w:type="dxa"/>
+              <w:bottom w:w="100.0" w:type="dxa"/>
+              <w:right w:w="100.0" w:type="dxa"/>
+            </w:tcMar>
+            <w:vAlign w:val="top"/>
+          </w:tcPr>
+          <w:p>
+            <w:pPr>
+              <w:keepNext w:val="0"/>
+              <w:keepLines w:val="0"/>
+              <w:pageBreakBefore w:val="0"/>
+              <w:widowControl w:val="0"/>
+              <w:pBdr>
+                <w:top w:space="0" w:sz="0" w:val="nil"/>
+                <w:left w:space="0" w:sz="0" w:val="nil"/>
+                <w:bottom w:space="0" w:sz="0" w:val="nil"/>
+                <w:right w:space="0" w:sz="0" w:val="nil"/>
+                <w:between w:space="0" w:sz="0" w:val="nil"/>
+              </w:pBdr>
+              <w:shd w:fill="auto" w:val="clear"/>
+              <w:spacing w:after="0" w:before="0" w:line="240" w:lineRule="auto"/>
+              <w:ind w:left="0" w:right="0" w:firstLine="0"/>
+              <w:jc w:val="left"/>
+              <w:rPr/>
+            </w:pPr>
+            <w:r>
+              <w:rPr>
+                <w:rtl w:val="0"/>
+              </w:rPr>
+              <w:t xml:space="preserve">Gestión de Proveedores</w:t>
+            </w:r>
+          </w:p>
+        </w:tc>
+      </w:tr>
+      <w:tr>
+        <w:trPr>
+          <w:cantSplit w:val="0"/>
+          <w:tblHeader w:val="0"/>
+        </w:trPr>
+        <w:tc>
+          <w:tcPr>
+            <w:shd w:fill="auto" w:val="clear"/>
+            <w:tcMar>
+              <w:top w:w="100.0" w:type="dxa"/>
+              <w:left w:w="100.0" w:type="dxa"/>
+              <w:bottom w:w="100.0" w:type="dxa"/>
+              <w:right w:w="100.0" w:type="dxa"/>
+            </w:tcMar>
+            <w:vAlign w:val="top"/>
+          </w:tcPr>
+          <w:p>
+            <w:pPr>
+              <w:keepNext w:val="0"/>
+              <w:keepLines w:val="0"/>
+              <w:pageBreakBefore w:val="0"/>
+              <w:widowControl w:val="0"/>
+              <w:pBdr>
+                <w:top w:space="0" w:sz="0" w:val="nil"/>
+                <w:left w:space="0" w:sz="0" w:val="nil"/>
+                <w:bottom w:space="0" w:sz="0" w:val="nil"/>
+                <w:right w:space="0" w:sz="0" w:val="nil"/>
+                <w:between w:space="0" w:sz="0" w:val="nil"/>
+              </w:pBdr>
+              <w:shd w:fill="auto" w:val="clear"/>
+              <w:spacing w:after="0" w:before="0" w:line="240" w:lineRule="auto"/>
+              <w:ind w:left="0" w:right="0" w:firstLine="0"/>
+              <w:jc w:val="left"/>
+              <w:rPr/>
+            </w:pPr>
+            <w:r>
+              <w:rPr>
+                <w:rtl w:val="0"/>
+              </w:rPr>
+              <w:t xml:space="preserve">1</w:t>
+            </w:r>
+          </w:p>
+        </w:tc>
+        <w:tc>
+          <w:tcPr>
+            <w:shd w:fill="auto" w:val="clear"/>
+            <w:tcMar>
+              <w:top w:w="100.0" w:type="dxa"/>
+              <w:left w:w="100.0" w:type="dxa"/>
+              <w:bottom w:w="100.0" w:type="dxa"/>
+              <w:right w:w="100.0" w:type="dxa"/>
+            </w:tcMar>
+            <w:vAlign w:val="top"/>
+          </w:tcPr>
+          <w:p>
+            <w:pPr>
+              <w:keepNext w:val="0"/>
+              <w:keepLines w:val="0"/>
+              <w:pageBreakBefore w:val="0"/>
+              <w:widowControl w:val="0"/>
+              <w:pBdr>
+                <w:top w:space="0" w:sz="0" w:val="nil"/>
+                <w:left w:space="0" w:sz="0" w:val="nil"/>
+                <w:bottom w:space="0" w:sz="0" w:val="nil"/>
+                <w:right w:space="0" w:sz="0" w:val="nil"/>
+                <w:between w:space="0" w:sz="0" w:val="nil"/>
+              </w:pBdr>
+              <w:shd w:fill="auto" w:val="clear"/>
+              <w:spacing w:after="0" w:before="0" w:line="240" w:lineRule="auto"/>
+              <w:ind w:left="0" w:right="0" w:firstLine="0"/>
+              <w:jc w:val="left"/>
+              <w:rPr/>
+            </w:pPr>
+            <w:r>
+              <w:rPr>
+                <w:rtl w:val="0"/>
+              </w:rPr>
+              <w:t xml:space="preserve">M-05</w:t>
+            </w:r>
+          </w:p>
+        </w:tc>
+        <w:tc>
+          <w:tcPr>
+            <w:shd w:fill="auto" w:val="clear"/>
+            <w:tcMar>
+              <w:top w:w="100.0" w:type="dxa"/>
+              <w:left w:w="100.0" w:type="dxa"/>
+              <w:bottom w:w="100.0" w:type="dxa"/>
+              <w:right w:w="100.0" w:type="dxa"/>
+            </w:tcMar>
+            <w:vAlign w:val="top"/>
+          </w:tcPr>
+          <w:p>
+            <w:pPr>
+              <w:widowControl w:val="0"/>
+              <w:spacing w:line="240" w:lineRule="auto"/>
+              <w:rPr/>
+            </w:pPr>
+            <w:r>
+              <w:rPr>
+                <w:rtl w:val="0"/>
+              </w:rPr>
+              <w:t xml:space="preserve">Análisis financiero - API</w:t>
+            </w:r>
+          </w:p>
+        </w:tc>
+      </w:tr>
+      <w:tr>
+        <w:trPr>
+          <w:cantSplit w:val="0"/>
+          <w:tblHeader w:val="0"/>
+        </w:trPr>
+        <w:tc>
+          <w:tcPr>
+            <w:shd w:fill="auto" w:val="clear"/>
+            <w:tcMar>
+              <w:top w:w="100.0" w:type="dxa"/>
+              <w:left w:w="100.0" w:type="dxa"/>
+              <w:bottom w:w="100.0" w:type="dxa"/>
+              <w:right w:w="100.0" w:type="dxa"/>
+            </w:tcMar>
+            <w:vAlign w:val="top"/>
+          </w:tcPr>
+          <w:p>
+            <w:pPr>
+              <w:keepNext w:val="0"/>
+              <w:keepLines w:val="0"/>
+              <w:pageBreakBefore w:val="0"/>
+              <w:widowControl w:val="0"/>
+              <w:pBdr>
+                <w:top w:space="0" w:sz="0" w:val="nil"/>
+                <w:left w:space="0" w:sz="0" w:val="nil"/>
+                <w:bottom w:space="0" w:sz="0" w:val="nil"/>
+                <w:right w:space="0" w:sz="0" w:val="nil"/>
+                <w:between w:space="0" w:sz="0" w:val="nil"/>
+              </w:pBdr>
+              <w:shd w:fill="auto" w:val="clear"/>
+              <w:spacing w:after="0" w:before="0" w:line="240" w:lineRule="auto"/>
+              <w:ind w:left="0" w:right="0" w:firstLine="0"/>
+              <w:jc w:val="left"/>
+              <w:rPr/>
+            </w:pPr>
+            <w:r>
+              <w:rPr>
+                <w:rtl w:val="0"/>
+              </w:rPr>
+              <w:t xml:space="preserve">2</w:t>
+            </w:r>
+          </w:p>
+        </w:tc>
+        <w:tc>
+          <w:tcPr>
+            <w:shd w:fill="auto" w:val="clear"/>
+            <w:tcMar>
+              <w:top w:w="100.0" w:type="dxa"/>
+              <w:left w:w="100.0" w:type="dxa"/>
+              <w:bottom w:w="100.0" w:type="dxa"/>
+              <w:right w:w="100.0" w:type="dxa"/>
+            </w:tcMar>
+            <w:vAlign w:val="top"/>
+          </w:tcPr>
+          <w:p>
+            <w:pPr>
+              <w:keepNext w:val="0"/>
+              <w:keepLines w:val="0"/>
+              <w:pageBreakBefore w:val="0"/>
+              <w:widowControl w:val="0"/>
+              <w:pBdr>
+                <w:top w:space="0" w:sz="0" w:val="nil"/>
+                <w:left w:space="0" w:sz="0" w:val="nil"/>
+                <w:bottom w:space="0" w:sz="0" w:val="nil"/>
+                <w:right w:space="0" w:sz="0" w:val="nil"/>
+                <w:between w:space="0" w:sz="0" w:val="nil"/>
+              </w:pBdr>
+              <w:shd w:fill="auto" w:val="clear"/>
+              <w:spacing w:after="0" w:before="0" w:line="240" w:lineRule="auto"/>
+              <w:ind w:left="0" w:right="0" w:firstLine="0"/>
+              <w:jc w:val="left"/>
+              <w:rPr/>
+            </w:pPr>
+            <w:r>
+              <w:rPr>
+                <w:rtl w:val="0"/>
+              </w:rPr>
+              <w:t xml:space="preserve">M-06</w:t>
+            </w:r>
+          </w:p>
+        </w:tc>
+        <w:tc>
+          <w:tcPr>
+            <w:shd w:fill="auto" w:val="clear"/>
+            <w:tcMar>
+              <w:top w:w="100.0" w:type="dxa"/>
+              <w:left w:w="100.0" w:type="dxa"/>
+              <w:bottom w:w="100.0" w:type="dxa"/>
+              <w:right w:w="100.0" w:type="dxa"/>
+            </w:tcMar>
+            <w:vAlign w:val="top"/>
+          </w:tcPr>
+          <w:p>
+            <w:pPr>
+              <w:keepNext w:val="0"/>
+              <w:keepLines w:val="0"/>
+              <w:pageBreakBefore w:val="0"/>
+              <w:widowControl w:val="0"/>
+              <w:pBdr>
+                <w:top w:space="0" w:sz="0" w:val="nil"/>
+                <w:left w:space="0" w:sz="0" w:val="nil"/>
+                <w:bottom w:space="0" w:sz="0" w:val="nil"/>
+                <w:right w:space="0" w:sz="0" w:val="nil"/>
+                <w:between w:space="0" w:sz="0" w:val="nil"/>
+              </w:pBdr>
+              <w:shd w:fill="auto" w:val="clear"/>
+              <w:spacing w:after="0" w:before="0" w:line="240" w:lineRule="auto"/>
+              <w:ind w:left="0" w:right="0" w:firstLine="0"/>
+              <w:jc w:val="left"/>
+              <w:rPr/>
+            </w:pPr>
+            <w:r>
+              <w:rPr>
+                <w:rtl w:val="0"/>
+              </w:rPr>
+              <w:t xml:space="preserve">Implementar módulos de mejora</w:t>
+            </w:r>
+          </w:p>
+        </w:tc>
+      </w:tr>
+    </w:tbl>
+    <w:p>
+      <w:pPr>
+        <w:rPr/>
+      </w:pPr>
       <w:r>
         <w:rPr>
           <w:rtl w:val="0"/>
@@ -7535,7 +6784,7 @@
                             <a:tbl>
                               <a:tblPr>
                                 <a:noFill/>
-                                <a:tableStyleId>{240F491E-B8CE-4B99-B98D-5106B4C38ACD}</a:tableStyleId>
+                                <a:tableStyleId>{95853CE4-9E52-4C9B-A8F7-D1A4B62AEB67}</a:tableStyleId>
                               </a:tblPr>
                               <a:tblGrid>
                                 <a:gridCol w="742950"/>
@@ -8945,7 +8194,7 @@
                         <pic:cNvPicPr preferRelativeResize="0"/>
                       </pic:nvPicPr>
                       <pic:blipFill>
-                        <a:blip r:embed="rId8"/>
+                        <a:blip r:embed="rId7"/>
                         <a:srcRect/>
                         <a:stretch>
                           <a:fillRect/>
@@ -9010,7 +8259,6 @@
       <w:r>
         <w:rPr>
           <w:rFonts w:ascii="Trebuchet MS" w:cs="Trebuchet MS" w:eastAsia="Trebuchet MS" w:hAnsi="Trebuchet MS"/>
-          <w:highlight w:val="yellow"/>
           <w:rtl w:val="0"/>
         </w:rPr>
         <w:t xml:space="preserve">M-05:</w:t>
@@ -9112,7 +8360,7 @@
           <w:rFonts w:ascii="Trebuchet MS" w:cs="Trebuchet MS" w:eastAsia="Trebuchet MS" w:hAnsi="Trebuchet MS"/>
           <w:rtl w:val="0"/>
         </w:rPr>
-        <w:t xml:space="preserve">Módulo M-06: Módulo de gestión de promociones dinámicas (*). (B/F)</w:t>
+        <w:t xml:space="preserve">Módulo M-01: Módulo de gestión de inventario y recurso del cliente(*). (B/F)</w:t>
       </w:r>
     </w:p>
     <w:p>
@@ -9209,17 +8457,16 @@
       <w:r>
         <w:rPr>
           <w:rFonts w:ascii="Trebuchet MS" w:cs="Trebuchet MS" w:eastAsia="Trebuchet MS" w:hAnsi="Trebuchet MS"/>
-          <w:highlight w:val="yellow"/>
           <w:rtl w:val="0"/>
         </w:rPr>
-        <w:t xml:space="preserve">M-01:</w:t>
+        <w:t xml:space="preserve">[M-04]: Movimientos del producto</w:t>
       </w:r>
       <w:r>
         <w:rPr>
           <w:rFonts w:ascii="Trebuchet MS" w:cs="Trebuchet MS" w:eastAsia="Trebuchet MS" w:hAnsi="Trebuchet MS"/>
           <w:rtl w:val="0"/>
         </w:rPr>
-        <w:t xml:space="preserve"> Gestión de inventarios y recursos del cliente. (B/F)</w:t>
+        <w:t xml:space="preserve">. (B/F)</w:t>
       </w:r>
     </w:p>
     <w:p>
@@ -9312,22 +8559,7 @@
           <w:rFonts w:ascii="Trebuchet MS" w:cs="Trebuchet MS" w:eastAsia="Trebuchet MS" w:hAnsi="Trebuchet MS"/>
           <w:rtl w:val="0"/>
         </w:rPr>
-        <w:t xml:space="preserve">Módulo </w:t>
-      </w:r>
-      <w:r>
-        <w:rPr>
-          <w:rFonts w:ascii="Trebuchet MS" w:cs="Trebuchet MS" w:eastAsia="Trebuchet MS" w:hAnsi="Trebuchet MS"/>
-          <w:highlight w:val="yellow"/>
-          <w:rtl w:val="0"/>
-        </w:rPr>
-        <w:t xml:space="preserve">M-02:</w:t>
-      </w:r>
-      <w:r>
-        <w:rPr>
-          <w:rFonts w:ascii="Trebuchet MS" w:cs="Trebuchet MS" w:eastAsia="Trebuchet MS" w:hAnsi="Trebuchet MS"/>
-          <w:rtl w:val="0"/>
-        </w:rPr>
-        <w:t xml:space="preserve"> Análisis Financiero. (B/F)</w:t>
+        <w:t xml:space="preserve">Módulo [M-03]:  Gestión de proveedores.</w:t>
       </w:r>
     </w:p>
     <w:p>
@@ -9431,7 +8663,7 @@
           <w:rFonts w:ascii="Trebuchet MS" w:cs="Trebuchet MS" w:eastAsia="Trebuchet MS" w:hAnsi="Trebuchet MS"/>
           <w:rtl w:val="0"/>
         </w:rPr>
-        <w:t xml:space="preserve">Módulo M-03: Gestión de Proveedores. (B/F)</w:t>
+        <w:t xml:space="preserve">Módulo [M-02]: Análisis financiero - API</w:t>
       </w:r>
     </w:p>
     <w:p>
@@ -9535,7 +8767,7 @@
           <w:rFonts w:ascii="Trebuchet MS" w:cs="Trebuchet MS" w:eastAsia="Trebuchet MS" w:hAnsi="Trebuchet MS"/>
           <w:rtl w:val="0"/>
         </w:rPr>
-        <w:t xml:space="preserve">Módulo M-04: Historial de Movimientos del producto. (B/F)</w:t>
+        <w:t xml:space="preserve">Módulo Implementar módulos de mejoras</w:t>
       </w:r>
     </w:p>
     <w:p>
@@ -9670,7 +8902,7 @@
           <w:rFonts w:ascii="Trebuchet MS" w:cs="Trebuchet MS" w:eastAsia="Trebuchet MS" w:hAnsi="Trebuchet MS"/>
           <w:rtl w:val="0"/>
         </w:rPr>
-        <w:t xml:space="preserve">2. M-06 - Gestión de promociones dinámicas</w:t>
+        <w:t xml:space="preserve">2. M-01 - Gestión de inventarios</w:t>
       </w:r>
     </w:p>
     <w:p>
@@ -9684,7 +8916,7 @@
           <w:rFonts w:ascii="Trebuchet MS" w:cs="Trebuchet MS" w:eastAsia="Trebuchet MS" w:hAnsi="Trebuchet MS"/>
           <w:rtl w:val="0"/>
         </w:rPr>
-        <w:t xml:space="preserve">3. M-01 - Gestión de inventarios</w:t>
+        <w:t xml:space="preserve">3. M-04 - movimientos del producto</w:t>
       </w:r>
     </w:p>
     <w:p>
@@ -9698,7 +8930,7 @@
           <w:rFonts w:ascii="Trebuchet MS" w:cs="Trebuchet MS" w:eastAsia="Trebuchet MS" w:hAnsi="Trebuchet MS"/>
           <w:rtl w:val="0"/>
         </w:rPr>
-        <w:t xml:space="preserve">4. M-02 - Análisis financiero</w:t>
+        <w:t xml:space="preserve">4. M-03 - Gestión de proveedores</w:t>
       </w:r>
     </w:p>
     <w:p>
@@ -9712,7 +8944,7 @@
           <w:rFonts w:ascii="Trebuchet MS" w:cs="Trebuchet MS" w:eastAsia="Trebuchet MS" w:hAnsi="Trebuchet MS"/>
           <w:rtl w:val="0"/>
         </w:rPr>
-        <w:t xml:space="preserve">5. M-03 - Gestión de proveedores</w:t>
+        <w:t xml:space="preserve">5. M-02 - Análisis financiero</w:t>
       </w:r>
     </w:p>
     <w:p>
@@ -9726,7 +8958,7 @@
           <w:rFonts w:ascii="Trebuchet MS" w:cs="Trebuchet MS" w:eastAsia="Trebuchet MS" w:hAnsi="Trebuchet MS"/>
           <w:rtl w:val="0"/>
         </w:rPr>
-        <w:t xml:space="preserve">6. M-04 - Historial de movimientos</w:t>
+        <w:t xml:space="preserve">6. M-06 - Implementación de módulos de mejoras</w:t>
       </w:r>
     </w:p>
     <w:p>
@@ -10734,6 +9966,19 @@
       <w:sz w:val="30"/>
       <w:szCs w:val="30"/>
     </w:rPr>
+  </w:style>
+  <w:style w:type="table" w:styleId="Table1">
+    <w:basedOn w:val="TableNormal"/>
+    <w:tblPr>
+      <w:tblStyleRowBandSize w:val="1"/>
+      <w:tblStyleColBandSize w:val="1"/>
+      <w:tblCellMar>
+        <w:top w:w="100.0" w:type="dxa"/>
+        <w:left w:w="100.0" w:type="dxa"/>
+        <w:bottom w:w="100.0" w:type="dxa"/>
+        <w:right w:w="100.0" w:type="dxa"/>
+      </w:tblCellMar>
+    </w:tblPr>
   </w:style>
 </w:styles>
 </file>

</xml_diff>